<commit_message>
Fix text overlapped under tablet view
</commit_message>
<xml_diff>
--- a/src/static/Shanghao (Keith) Li-resume.docx
+++ b/src/static/Shanghao (Keith) Li-resume.docx
@@ -1195,7 +1195,18 @@
           <w:szCs w:val="22"/>
           <w:u w:val="none"/>
         </w:rPr>
-        <w:t>, SQL</w:t>
+        <w:t>, SQ</w:t>
+      </w:r>
+      <w:r>
+        <w:rPr>
+          <w:rFonts w:ascii="Arial" w:hAnsi="Arial" w:cs="Arial"/>
+          <w:b w:val="0"/>
+          <w:bCs w:val="0"/>
+          <w:sz w:val="22"/>
+          <w:szCs w:val="22"/>
+          <w:u w:val="none"/>
+        </w:rPr>
+        <w:t>L</w:t>
       </w:r>
     </w:p>
     <w:p>
@@ -1244,7 +1255,106 @@
           <w:szCs w:val="22"/>
           <w:u w:val="none"/>
         </w:rPr>
-        <w:t>redux-</w:t>
+        <w:t>node.js, express,</w:t>
+      </w:r>
+      <w:r>
+        <w:rPr>
+          <w:rFonts w:ascii="Arial" w:hAnsi="Arial" w:cs="Arial"/>
+          <w:b w:val="0"/>
+          <w:bCs w:val="0"/>
+          <w:sz w:val="22"/>
+          <w:szCs w:val="22"/>
+          <w:u w:val="none"/>
+        </w:rPr>
+        <w:t xml:space="preserve"> </w:t>
+      </w:r>
+      <w:r>
+        <w:rPr>
+          <w:rFonts w:ascii="Arial" w:hAnsi="Arial" w:cs="Arial"/>
+          <w:b w:val="0"/>
+          <w:bCs w:val="0"/>
+          <w:sz w:val="22"/>
+          <w:szCs w:val="22"/>
+          <w:u w:val="none"/>
+        </w:rPr>
+        <w:t>Jest,</w:t>
+      </w:r>
+      <w:r>
+        <w:rPr>
+          <w:rFonts w:ascii="Arial" w:hAnsi="Arial" w:cs="Arial"/>
+          <w:b w:val="0"/>
+          <w:bCs w:val="0"/>
+          <w:sz w:val="22"/>
+          <w:szCs w:val="22"/>
+          <w:u w:val="none"/>
+        </w:rPr>
+        <w:t xml:space="preserve"> </w:t>
+      </w:r>
+      <w:r>
+        <w:rPr>
+          <w:rFonts w:ascii="Arial" w:hAnsi="Arial" w:cs="Arial"/>
+          <w:b w:val="0"/>
+          <w:bCs w:val="0"/>
+          <w:sz w:val="22"/>
+          <w:szCs w:val="22"/>
+          <w:u w:val="none"/>
+        </w:rPr>
+        <w:t>Material-UI</w:t>
+      </w:r>
+      <w:r>
+        <w:rPr>
+          <w:rFonts w:ascii="Arial" w:hAnsi="Arial" w:cs="Arial"/>
+          <w:b w:val="0"/>
+          <w:bCs w:val="0"/>
+          <w:sz w:val="22"/>
+          <w:szCs w:val="22"/>
+          <w:u w:val="none"/>
+        </w:rPr>
+        <w:t xml:space="preserve">, </w:t>
+      </w:r>
+      <w:r>
+        <w:rPr>
+          <w:rFonts w:ascii="Arial" w:hAnsi="Arial" w:cs="Arial"/>
+          <w:b w:val="0"/>
+          <w:bCs w:val="0"/>
+          <w:sz w:val="22"/>
+          <w:szCs w:val="22"/>
+          <w:u w:val="none"/>
+        </w:rPr>
+        <w:t>Bootstrap</w:t>
+      </w:r>
+      <w:r>
+        <w:rPr>
+          <w:rFonts w:ascii="Arial" w:hAnsi="Arial" w:cs="Arial"/>
+          <w:b w:val="0"/>
+          <w:bCs w:val="0"/>
+          <w:sz w:val="22"/>
+          <w:szCs w:val="22"/>
+          <w:u w:val="none"/>
+        </w:rPr>
+        <w:t>, styled-components</w:t>
+      </w:r>
+      <w:r>
+        <w:rPr>
+          <w:rFonts w:ascii="Arial" w:hAnsi="Arial" w:cs="Arial"/>
+          <w:b w:val="0"/>
+          <w:bCs w:val="0"/>
+          <w:sz w:val="22"/>
+          <w:szCs w:val="22"/>
+          <w:u w:val="none"/>
+        </w:rPr>
+        <w:t>, storybook.js</w:t>
+      </w:r>
+      <w:r>
+        <w:rPr>
+          <w:rFonts w:ascii="Arial" w:hAnsi="Arial" w:cs="Arial"/>
+          <w:b w:val="0"/>
+          <w:bCs w:val="0"/>
+          <w:sz w:val="22"/>
+          <w:szCs w:val="22"/>
+          <w:u w:val="none"/>
+        </w:rPr>
+        <w:t xml:space="preserve">, </w:t>
       </w:r>
       <w:proofErr w:type="spellStart"/>
       <w:r>
@@ -1256,65 +1366,43 @@
           <w:szCs w:val="22"/>
           <w:u w:val="none"/>
         </w:rPr>
-        <w:t>thunk</w:t>
+        <w:t>Highcharts</w:t>
       </w:r>
       <w:proofErr w:type="spellEnd"/>
-      <w:r>
-        <w:rPr>
-          <w:rFonts w:ascii="Arial" w:hAnsi="Arial" w:cs="Arial"/>
-          <w:b w:val="0"/>
-          <w:bCs w:val="0"/>
-          <w:sz w:val="22"/>
-          <w:szCs w:val="22"/>
-          <w:u w:val="none"/>
-        </w:rPr>
-        <w:t xml:space="preserve">, </w:t>
-      </w:r>
-      <w:r>
-        <w:rPr>
-          <w:rFonts w:ascii="Arial" w:hAnsi="Arial" w:cs="Arial"/>
-          <w:b w:val="0"/>
-          <w:bCs w:val="0"/>
-          <w:sz w:val="22"/>
-          <w:szCs w:val="22"/>
-          <w:u w:val="none"/>
-        </w:rPr>
-        <w:t>Jest,</w:t>
-      </w:r>
-      <w:r>
-        <w:rPr>
-          <w:rFonts w:ascii="Arial" w:hAnsi="Arial" w:cs="Arial"/>
-          <w:b w:val="0"/>
-          <w:bCs w:val="0"/>
-          <w:sz w:val="22"/>
-          <w:szCs w:val="22"/>
-          <w:u w:val="none"/>
-        </w:rPr>
-        <w:t xml:space="preserve"> react-</w:t>
-      </w:r>
-      <w:proofErr w:type="spellStart"/>
-      <w:r>
-        <w:rPr>
-          <w:rFonts w:ascii="Arial" w:hAnsi="Arial" w:cs="Arial"/>
-          <w:b w:val="0"/>
-          <w:bCs w:val="0"/>
-          <w:sz w:val="22"/>
-          <w:szCs w:val="22"/>
-          <w:u w:val="none"/>
-        </w:rPr>
-        <w:t>intl</w:t>
-      </w:r>
-      <w:proofErr w:type="spellEnd"/>
-      <w:r>
-        <w:rPr>
-          <w:rFonts w:ascii="Arial" w:hAnsi="Arial" w:cs="Arial"/>
-          <w:b w:val="0"/>
-          <w:bCs w:val="0"/>
-          <w:sz w:val="22"/>
-          <w:szCs w:val="22"/>
-          <w:u w:val="none"/>
-        </w:rPr>
-        <w:t>,</w:t>
+    </w:p>
+    <w:p>
+      <w:pPr>
+        <w:pStyle w:val="Heading1"/>
+        <w:tabs>
+          <w:tab w:val="left" w:pos="10839"/>
+        </w:tabs>
+        <w:spacing w:line="320" w:lineRule="exact"/>
+        <w:ind w:left="0"/>
+        <w:rPr>
+          <w:rFonts w:ascii="Arial" w:hAnsi="Arial" w:cs="Arial"/>
+          <w:color w:val="4F6228" w:themeColor="accent3" w:themeShade="80"/>
+          <w:sz w:val="24"/>
+          <w:szCs w:val="24"/>
+          <w:u w:val="none"/>
+        </w:rPr>
+      </w:pPr>
+      <w:r>
+        <w:rPr>
+          <w:rFonts w:ascii="Arial" w:hAnsi="Arial" w:cs="Arial"/>
+          <w:sz w:val="22"/>
+          <w:szCs w:val="22"/>
+          <w:u w:val="none"/>
+        </w:rPr>
+        <w:t>Database management Systems</w:t>
+      </w:r>
+      <w:r>
+        <w:rPr>
+          <w:rFonts w:ascii="Arial" w:hAnsi="Arial" w:cs="Arial"/>
+          <w:sz w:val="22"/>
+          <w:szCs w:val="22"/>
+          <w:u w:val="none"/>
+        </w:rPr>
+        <w:t>:</w:t>
       </w:r>
       <w:r>
         <w:rPr>
@@ -1336,120 +1424,8 @@
           <w:szCs w:val="22"/>
           <w:u w:val="none"/>
         </w:rPr>
-        <w:t>node.js,</w:t>
-      </w:r>
-      <w:r>
-        <w:rPr>
-          <w:rFonts w:ascii="Arial" w:hAnsi="Arial" w:cs="Arial"/>
-          <w:b w:val="0"/>
-          <w:bCs w:val="0"/>
-          <w:sz w:val="22"/>
-          <w:szCs w:val="22"/>
-          <w:u w:val="none"/>
-        </w:rPr>
-        <w:t xml:space="preserve"> </w:t>
-      </w:r>
-      <w:r>
-        <w:rPr>
-          <w:rFonts w:ascii="Arial" w:hAnsi="Arial" w:cs="Arial"/>
-          <w:b w:val="0"/>
-          <w:bCs w:val="0"/>
-          <w:sz w:val="22"/>
-          <w:szCs w:val="22"/>
-          <w:u w:val="none"/>
-        </w:rPr>
-        <w:t>express</w:t>
-      </w:r>
-      <w:r>
-        <w:rPr>
-          <w:rFonts w:ascii="Arial" w:hAnsi="Arial" w:cs="Arial"/>
-          <w:b w:val="0"/>
-          <w:bCs w:val="0"/>
-          <w:sz w:val="22"/>
-          <w:szCs w:val="22"/>
-          <w:u w:val="none"/>
-        </w:rPr>
-        <w:t xml:space="preserve">, </w:t>
-      </w:r>
-      <w:r>
-        <w:rPr>
-          <w:rFonts w:ascii="Arial" w:hAnsi="Arial" w:cs="Arial"/>
-          <w:b w:val="0"/>
-          <w:bCs w:val="0"/>
-          <w:sz w:val="22"/>
-          <w:szCs w:val="22"/>
-          <w:u w:val="none"/>
-        </w:rPr>
-        <w:t>Material-UI</w:t>
-      </w:r>
-      <w:r>
-        <w:rPr>
-          <w:rFonts w:ascii="Arial" w:hAnsi="Arial" w:cs="Arial"/>
-          <w:b w:val="0"/>
-          <w:bCs w:val="0"/>
-          <w:sz w:val="22"/>
-          <w:szCs w:val="22"/>
-          <w:u w:val="none"/>
-        </w:rPr>
-        <w:t xml:space="preserve">, </w:t>
-      </w:r>
-      <w:r>
-        <w:rPr>
-          <w:rFonts w:ascii="Arial" w:hAnsi="Arial" w:cs="Arial"/>
-          <w:b w:val="0"/>
-          <w:bCs w:val="0"/>
-          <w:sz w:val="22"/>
-          <w:szCs w:val="22"/>
-          <w:u w:val="none"/>
-        </w:rPr>
-        <w:t>Bootstrap</w:t>
-      </w:r>
-      <w:r>
-        <w:rPr>
-          <w:rFonts w:ascii="Arial" w:hAnsi="Arial" w:cs="Arial"/>
-          <w:b w:val="0"/>
-          <w:bCs w:val="0"/>
-          <w:sz w:val="22"/>
-          <w:szCs w:val="22"/>
-          <w:u w:val="none"/>
-        </w:rPr>
-        <w:t>, styled-components</w:t>
-      </w:r>
-      <w:r>
-        <w:rPr>
-          <w:rFonts w:ascii="Arial" w:hAnsi="Arial" w:cs="Arial"/>
-          <w:b w:val="0"/>
-          <w:bCs w:val="0"/>
-          <w:sz w:val="22"/>
-          <w:szCs w:val="22"/>
-          <w:u w:val="none"/>
-        </w:rPr>
-        <w:t>, storybook.js</w:t>
-      </w:r>
-      <w:r>
-        <w:rPr>
-          <w:rFonts w:ascii="Arial" w:hAnsi="Arial" w:cs="Arial"/>
-          <w:b w:val="0"/>
-          <w:bCs w:val="0"/>
-          <w:sz w:val="22"/>
-          <w:szCs w:val="22"/>
-          <w:u w:val="none"/>
-        </w:rPr>
-        <w:t xml:space="preserve">, </w:t>
-      </w:r>
-      <w:proofErr w:type="spellStart"/>
-      <w:r>
-        <w:rPr>
-          <w:rFonts w:ascii="Arial" w:hAnsi="Arial" w:cs="Arial"/>
-          <w:b w:val="0"/>
-          <w:bCs w:val="0"/>
-          <w:sz w:val="22"/>
-          <w:szCs w:val="22"/>
-          <w:u w:val="none"/>
-        </w:rPr>
-        <w:t>Highcharts</w:t>
-      </w:r>
-      <w:proofErr w:type="spellEnd"/>
+        <w:t>MongoDB, MySQL</w:t>
+      </w:r>
     </w:p>
     <w:p>
       <w:pPr>
@@ -1831,6 +1807,14 @@
           <w:b/>
           <w:i/>
         </w:rPr>
+        <w:t xml:space="preserve">Junior </w:t>
+      </w:r>
+      <w:r>
+        <w:rPr>
+          <w:rFonts w:ascii="Arial" w:hAnsi="Arial" w:cs="Arial"/>
+          <w:b/>
+          <w:i/>
+        </w:rPr>
         <w:t xml:space="preserve">Front End Developer </w:t>
       </w:r>
       <w:r>
@@ -1848,7 +1832,7 @@
           <w:b/>
           <w:i/>
         </w:rPr>
-        <w:t>Freelancer</w:t>
+        <w:t>Research Assistant</w:t>
       </w:r>
       <w:r>
         <w:rPr>
@@ -1856,7 +1840,7 @@
           <w:bCs/>
           <w:iCs/>
         </w:rPr>
-        <w:t xml:space="preserve">                                            </w:t>
+        <w:t xml:space="preserve">                                       </w:t>
       </w:r>
       <w:r>
         <w:rPr>
@@ -1864,7 +1848,7 @@
           <w:bCs/>
           <w:iCs/>
         </w:rPr>
-        <w:t xml:space="preserve">                                    </w:t>
+        <w:t xml:space="preserve">     </w:t>
       </w:r>
       <w:r>
         <w:rPr>
@@ -1872,7 +1856,7 @@
           <w:bCs/>
           <w:iCs/>
         </w:rPr>
-        <w:t>M</w:t>
+        <w:t xml:space="preserve">            </w:t>
       </w:r>
       <w:r>
         <w:rPr>
@@ -1880,31 +1864,41 @@
           <w:bCs/>
           <w:iCs/>
         </w:rPr>
-        <w:t>arch</w:t>
-      </w:r>
-      <w:r>
-        <w:rPr>
-          <w:rFonts w:ascii="Arial" w:hAnsi="Arial" w:cs="Arial"/>
-          <w:bCs/>
-          <w:iCs/>
-        </w:rPr>
-        <w:t xml:space="preserve"> 20</w:t>
-      </w:r>
-      <w:r>
-        <w:rPr>
-          <w:rFonts w:ascii="Arial" w:hAnsi="Arial" w:cs="Arial"/>
-          <w:bCs/>
-          <w:iCs/>
-        </w:rPr>
-        <w:t>20</w:t>
-      </w:r>
-      <w:r>
-        <w:rPr>
-          <w:rFonts w:ascii="Arial" w:hAnsi="Arial" w:cs="Arial"/>
-          <w:bCs/>
-          <w:iCs/>
-        </w:rPr>
-        <w:t xml:space="preserve"> – Present </w:t>
+        <w:t xml:space="preserve">May 2019 – Present </w:t>
+      </w:r>
+    </w:p>
+    <w:p>
+      <w:pPr>
+        <w:tabs>
+          <w:tab w:val="left" w:pos="8963"/>
+        </w:tabs>
+        <w:spacing w:before="77" w:line="320" w:lineRule="exact"/>
+        <w:ind w:right="256"/>
+        <w:rPr>
+          <w:rFonts w:ascii="Arial" w:hAnsi="Arial" w:cs="Arial"/>
+          <w:i/>
+        </w:rPr>
+      </w:pPr>
+      <w:r>
+        <w:rPr>
+          <w:rFonts w:ascii="Arial" w:hAnsi="Arial" w:cs="Arial"/>
+          <w:i/>
+        </w:rPr>
+        <w:t>University of Ottawa</w:t>
+      </w:r>
+      <w:r>
+        <w:rPr>
+          <w:rFonts w:ascii="Arial" w:hAnsi="Arial" w:cs="Arial"/>
+          <w:i/>
+        </w:rPr>
+        <w:t>, Ottawa, Canada</w:t>
+      </w:r>
+      <w:r>
+        <w:rPr>
+          <w:rFonts w:ascii="Arial" w:hAnsi="Arial" w:cs="Arial"/>
+          <w:i/>
+        </w:rPr>
+        <w:t xml:space="preserve">                       </w:t>
       </w:r>
     </w:p>
     <w:p>
@@ -1916,6 +1910,7 @@
           <w:b/>
           <w:iCs/>
           <w:color w:val="76923C" w:themeColor="accent3" w:themeShade="BF"/>
+          <w:lang w:eastAsia="zh-CN"/>
         </w:rPr>
       </w:pPr>
       <w:r>
@@ -1925,7 +1920,7 @@
           <w:iCs/>
           <w:color w:val="76923C" w:themeColor="accent3" w:themeShade="BF"/>
         </w:rPr>
-        <w:t xml:space="preserve">Project: </w:t>
+        <w:t xml:space="preserve">Project: E-commerce Mobile </w:t>
       </w:r>
       <w:r>
         <w:rPr>
@@ -1934,7 +1929,7 @@
           <w:iCs/>
           <w:color w:val="76923C" w:themeColor="accent3" w:themeShade="BF"/>
         </w:rPr>
-        <w:t xml:space="preserve">React </w:t>
+        <w:t>Hybrid</w:t>
       </w:r>
       <w:r>
         <w:rPr>
@@ -1943,7 +1938,7 @@
           <w:iCs/>
           <w:color w:val="76923C" w:themeColor="accent3" w:themeShade="BF"/>
         </w:rPr>
-        <w:t>D</w:t>
+        <w:t xml:space="preserve"> App Development</w:t>
       </w:r>
       <w:r>
         <w:rPr>
@@ -1952,7 +1947,7 @@
           <w:iCs/>
           <w:color w:val="76923C" w:themeColor="accent3" w:themeShade="BF"/>
         </w:rPr>
-        <w:t>ashboard</w:t>
+        <w:t xml:space="preserve"> for </w:t>
       </w:r>
       <w:r>
         <w:rPr>
@@ -1961,7 +1956,7 @@
           <w:iCs/>
           <w:color w:val="76923C" w:themeColor="accent3" w:themeShade="BF"/>
         </w:rPr>
-        <w:t xml:space="preserve"> </w:t>
+        <w:t>Local Merchants</w:t>
       </w:r>
       <w:r>
         <w:rPr>
@@ -1970,7 +1965,7 @@
           <w:iCs/>
           <w:color w:val="76923C" w:themeColor="accent3" w:themeShade="BF"/>
         </w:rPr>
-        <w:t xml:space="preserve">App </w:t>
+        <w:t xml:space="preserve"> | </w:t>
       </w:r>
       <w:r>
         <w:rPr>
@@ -1979,7 +1974,7 @@
           <w:iCs/>
           <w:color w:val="76923C" w:themeColor="accent3" w:themeShade="BF"/>
         </w:rPr>
-        <w:t>| Developer</w:t>
+        <w:t xml:space="preserve">Front End </w:t>
       </w:r>
       <w:r>
         <w:rPr>
@@ -1988,31 +1983,16 @@
           <w:iCs/>
           <w:color w:val="76923C" w:themeColor="accent3" w:themeShade="BF"/>
         </w:rPr>
-        <w:t xml:space="preserve"> </w:t>
-      </w:r>
-    </w:p>
-    <w:p>
-      <w:pPr>
-        <w:spacing w:before="77" w:line="320" w:lineRule="exact"/>
-        <w:ind w:right="255"/>
+        <w:t>Developer</w:t>
+      </w:r>
+      <w:r>
         <w:rPr>
           <w:rFonts w:ascii="Arial" w:hAnsi="Arial" w:cs="Arial"/>
           <w:b/>
           <w:iCs/>
           <w:color w:val="76923C" w:themeColor="accent3" w:themeShade="BF"/>
-          <w:u w:val="single"/>
-          <w:lang w:eastAsia="zh-CN"/>
-        </w:rPr>
-      </w:pPr>
-      <w:r>
-        <w:rPr>
-          <w:rFonts w:ascii="Arial" w:hAnsi="Arial" w:cs="Arial"/>
-          <w:b/>
-          <w:iCs/>
-          <w:color w:val="76923C" w:themeColor="accent3" w:themeShade="BF"/>
-          <w:u w:val="single"/>
-        </w:rPr>
-        <w:t>(</w:t>
+        </w:rPr>
+        <w:t xml:space="preserve"> (</w:t>
       </w:r>
       <w:hyperlink r:id="rId10" w:history="1">
         <w:r>
@@ -2022,7 +2002,7 @@
             <w:b/>
             <w:iCs/>
           </w:rPr>
-          <w:t>https://github.com/hereiskeith/React-dashboard</w:t>
+          <w:t>https://github.com/hereiskeith/BizMSM-e-commerce-application</w:t>
         </w:r>
       </w:hyperlink>
       <w:r>
@@ -2031,7 +2011,6 @@
           <w:b/>
           <w:iCs/>
           <w:color w:val="76923C" w:themeColor="accent3" w:themeShade="BF"/>
-          <w:u w:val="single"/>
         </w:rPr>
         <w:t>)</w:t>
       </w:r>
@@ -2057,26 +2036,114 @@
         <w:rPr>
           <w:rFonts w:ascii="Arial" w:hAnsi="Arial" w:cs="Arial"/>
         </w:rPr>
-        <w:t xml:space="preserve">Created a pixel-perfect match </w:t>
-      </w:r>
-      <w:r>
-        <w:rPr>
-          <w:rFonts w:ascii="Arial" w:hAnsi="Arial" w:cs="Arial"/>
-        </w:rPr>
-        <w:t xml:space="preserve">and </w:t>
-      </w:r>
-      <w:r>
-        <w:rPr>
-          <w:rFonts w:ascii="Arial" w:hAnsi="Arial" w:cs="Arial"/>
-        </w:rPr>
-        <w:t xml:space="preserve">fully-responsive </w:t>
-      </w:r>
-      <w:r>
-        <w:rPr>
-          <w:rFonts w:ascii="Arial" w:hAnsi="Arial" w:cs="Arial"/>
-        </w:rPr>
-        <w:t xml:space="preserve">website from the mockup design using CSS Grid, CSS Flexbox and SASS </w:t>
-      </w:r>
+        <w:t>D</w:t>
+      </w:r>
+      <w:r>
+        <w:rPr>
+          <w:rFonts w:ascii="Arial" w:hAnsi="Arial" w:cs="Arial"/>
+        </w:rPr>
+        <w:t>esigned</w:t>
+      </w:r>
+      <w:r>
+        <w:rPr>
+          <w:rFonts w:ascii="Arial" w:hAnsi="Arial" w:cs="Arial"/>
+        </w:rPr>
+        <w:t xml:space="preserve"> and</w:t>
+      </w:r>
+      <w:r>
+        <w:rPr>
+          <w:rFonts w:ascii="Arial" w:hAnsi="Arial" w:cs="Arial"/>
+        </w:rPr>
+        <w:t xml:space="preserve"> </w:t>
+      </w:r>
+      <w:r>
+        <w:rPr>
+          <w:rFonts w:ascii="Arial" w:hAnsi="Arial" w:cs="Arial"/>
+        </w:rPr>
+        <w:t>built</w:t>
+      </w:r>
+      <w:r>
+        <w:rPr>
+          <w:rFonts w:ascii="Arial" w:hAnsi="Arial" w:cs="Arial"/>
+        </w:rPr>
+        <w:t xml:space="preserve"> </w:t>
+      </w:r>
+      <w:r>
+        <w:rPr>
+          <w:rFonts w:ascii="Arial" w:hAnsi="Arial" w:cs="Arial"/>
+        </w:rPr>
+        <w:t xml:space="preserve">the application and </w:t>
+      </w:r>
+      <w:r>
+        <w:rPr>
+          <w:rFonts w:ascii="Arial" w:hAnsi="Arial" w:cs="Arial"/>
+        </w:rPr>
+        <w:t>responsive</w:t>
+      </w:r>
+      <w:r>
+        <w:rPr>
+          <w:rFonts w:ascii="Arial" w:hAnsi="Arial" w:cs="Arial"/>
+        </w:rPr>
+        <w:t xml:space="preserve"> </w:t>
+      </w:r>
+      <w:r>
+        <w:rPr>
+          <w:rFonts w:ascii="Arial" w:hAnsi="Arial" w:cs="Arial"/>
+        </w:rPr>
+        <w:t>user interfaces</w:t>
+      </w:r>
+      <w:r>
+        <w:rPr>
+          <w:rFonts w:ascii="Arial" w:hAnsi="Arial" w:cs="Arial"/>
+        </w:rPr>
+        <w:t xml:space="preserve"> using React </w:t>
+      </w:r>
+      <w:r>
+        <w:rPr>
+          <w:rFonts w:ascii="Arial" w:hAnsi="Arial" w:cs="Arial"/>
+        </w:rPr>
+        <w:t>&amp;</w:t>
+      </w:r>
+      <w:r>
+        <w:rPr>
+          <w:rFonts w:ascii="Arial" w:hAnsi="Arial" w:cs="Arial"/>
+        </w:rPr>
+        <w:t xml:space="preserve"> Material-UI and managed state through </w:t>
+      </w:r>
+      <w:r>
+        <w:rPr>
+          <w:rFonts w:ascii="Arial" w:hAnsi="Arial" w:cs="Arial"/>
+        </w:rPr>
+        <w:t xml:space="preserve">react-redux, </w:t>
+      </w:r>
+      <w:r>
+        <w:rPr>
+          <w:rFonts w:ascii="Arial" w:hAnsi="Arial" w:cs="Arial"/>
+        </w:rPr>
+        <w:t>Redux, Redux-</w:t>
+      </w:r>
+      <w:proofErr w:type="spellStart"/>
+      <w:r>
+        <w:rPr>
+          <w:rFonts w:ascii="Arial" w:hAnsi="Arial" w:cs="Arial"/>
+        </w:rPr>
+        <w:t>Thunk</w:t>
+      </w:r>
+      <w:proofErr w:type="spellEnd"/>
+      <w:r>
+        <w:rPr>
+          <w:rFonts w:ascii="Arial" w:hAnsi="Arial" w:cs="Arial"/>
+        </w:rPr>
+        <w:t xml:space="preserve"> and </w:t>
+      </w:r>
+      <w:proofErr w:type="spellStart"/>
+      <w:r>
+        <w:rPr>
+          <w:rFonts w:ascii="Arial" w:hAnsi="Arial" w:cs="Arial"/>
+        </w:rPr>
+        <w:t>ImmutableJS</w:t>
+      </w:r>
+      <w:proofErr w:type="spellEnd"/>
     </w:p>
     <w:p>
       <w:pPr>
@@ -2099,8 +2166,58 @@
         <w:rPr>
           <w:rFonts w:ascii="Arial" w:hAnsi="Arial" w:cs="Arial"/>
         </w:rPr>
-        <w:t>Developed reusable functional UI components without the help of any CSS and UI frameworks.</w:t>
-      </w:r>
+        <w:t xml:space="preserve">Implementing web services for fetching data from </w:t>
+      </w:r>
+      <w:r>
+        <w:rPr>
+          <w:rFonts w:ascii="Arial" w:hAnsi="Arial" w:cs="Arial"/>
+        </w:rPr>
+        <w:t xml:space="preserve">the </w:t>
+      </w:r>
+      <w:r>
+        <w:rPr>
+          <w:rFonts w:ascii="Arial" w:hAnsi="Arial" w:cs="Arial"/>
+        </w:rPr>
+        <w:t>server by using REST</w:t>
+      </w:r>
+      <w:r>
+        <w:rPr>
+          <w:rFonts w:ascii="Arial" w:hAnsi="Arial" w:cs="Arial"/>
+        </w:rPr>
+        <w:t>ful</w:t>
+      </w:r>
+      <w:r>
+        <w:rPr>
+          <w:rFonts w:ascii="Arial" w:hAnsi="Arial" w:cs="Arial"/>
+        </w:rPr>
+        <w:t xml:space="preserve"> API</w:t>
+      </w:r>
+      <w:r>
+        <w:rPr>
+          <w:rFonts w:ascii="Arial" w:hAnsi="Arial" w:cs="Arial"/>
+        </w:rPr>
+        <w:t>s</w:t>
+      </w:r>
+      <w:r>
+        <w:rPr>
+          <w:rFonts w:ascii="Arial" w:hAnsi="Arial" w:cs="Arial"/>
+        </w:rPr>
+        <w:t xml:space="preserve"> and </w:t>
+      </w:r>
+      <w:proofErr w:type="spellStart"/>
+      <w:r>
+        <w:rPr>
+          <w:rFonts w:ascii="Arial" w:hAnsi="Arial" w:cs="Arial"/>
+        </w:rPr>
+        <w:t>A</w:t>
+      </w:r>
+      <w:r>
+        <w:rPr>
+          <w:rFonts w:ascii="Arial" w:hAnsi="Arial" w:cs="Arial"/>
+        </w:rPr>
+        <w:t>xios</w:t>
+      </w:r>
+      <w:proofErr w:type="spellEnd"/>
     </w:p>
     <w:p>
       <w:pPr>
@@ -2123,37 +2240,49 @@
         <w:rPr>
           <w:rFonts w:ascii="Arial" w:hAnsi="Arial" w:cs="Arial"/>
         </w:rPr>
-        <w:t>Us</w:t>
-      </w:r>
-      <w:r>
-        <w:rPr>
-          <w:rFonts w:ascii="Arial" w:hAnsi="Arial" w:cs="Arial"/>
-        </w:rPr>
-        <w:t>ed</w:t>
-      </w:r>
-      <w:r>
-        <w:rPr>
-          <w:rFonts w:ascii="Arial" w:hAnsi="Arial" w:cs="Arial"/>
-        </w:rPr>
-        <w:t xml:space="preserve"> React and </w:t>
-      </w:r>
-      <w:r>
-        <w:rPr>
-          <w:rFonts w:ascii="Arial" w:hAnsi="Arial" w:cs="Arial"/>
-        </w:rPr>
-        <w:t xml:space="preserve">Redux to build </w:t>
-      </w:r>
-      <w:r>
-        <w:rPr>
-          <w:rFonts w:ascii="Arial" w:hAnsi="Arial" w:cs="Arial"/>
-        </w:rPr>
-        <w:t xml:space="preserve">the </w:t>
-      </w:r>
-      <w:r>
-        <w:rPr>
-          <w:rFonts w:ascii="Arial" w:hAnsi="Arial" w:cs="Arial"/>
-        </w:rPr>
-        <w:t>user interface and manage state</w:t>
+        <w:t xml:space="preserve">Integrated with PayPal checkout </w:t>
+      </w:r>
+      <w:r>
+        <w:rPr>
+          <w:rFonts w:ascii="Arial" w:hAnsi="Arial" w:cs="Arial"/>
+        </w:rPr>
+        <w:t xml:space="preserve">API and </w:t>
+      </w:r>
+      <w:r>
+        <w:rPr>
+          <w:rFonts w:ascii="Arial" w:hAnsi="Arial" w:cs="Arial"/>
+        </w:rPr>
+        <w:t xml:space="preserve"> Google</w:t>
+      </w:r>
+      <w:r>
+        <w:rPr>
+          <w:rFonts w:ascii="Arial" w:hAnsi="Arial" w:cs="Arial"/>
+        </w:rPr>
+        <w:t xml:space="preserve"> Map</w:t>
+      </w:r>
+      <w:r>
+        <w:rPr>
+          <w:rFonts w:ascii="Arial" w:hAnsi="Arial" w:cs="Arial"/>
+        </w:rPr>
+        <w:t xml:space="preserve"> API to allow </w:t>
+      </w:r>
+      <w:r>
+        <w:rPr>
+          <w:rFonts w:ascii="Arial" w:hAnsi="Arial" w:cs="Arial"/>
+        </w:rPr>
+        <w:t xml:space="preserve">top-up and </w:t>
+      </w:r>
+      <w:r>
+        <w:rPr>
+          <w:rFonts w:ascii="Arial" w:hAnsi="Arial" w:cs="Arial"/>
+        </w:rPr>
+        <w:t>accurate location service</w:t>
+      </w:r>
+      <w:r>
+        <w:rPr>
+          <w:rFonts w:ascii="Arial" w:hAnsi="Arial" w:cs="Arial"/>
+        </w:rPr>
+        <w:t xml:space="preserve"> </w:t>
       </w:r>
     </w:p>
     <w:p>
@@ -2177,35 +2306,139 @@
         <w:rPr>
           <w:rFonts w:ascii="Arial" w:hAnsi="Arial" w:cs="Arial"/>
         </w:rPr>
-        <w:t xml:space="preserve">Adopted </w:t>
-      </w:r>
-      <w:proofErr w:type="spellStart"/>
-      <w:r>
-        <w:rPr>
-          <w:rFonts w:ascii="Arial" w:hAnsi="Arial" w:cs="Arial"/>
-        </w:rPr>
-        <w:t>Highcharts</w:t>
-      </w:r>
-      <w:proofErr w:type="spellEnd"/>
-      <w:r>
-        <w:rPr>
-          <w:rFonts w:ascii="Arial" w:hAnsi="Arial" w:cs="Arial"/>
-        </w:rPr>
-        <w:t xml:space="preserve"> &amp; react-</w:t>
-      </w:r>
-      <w:proofErr w:type="spellStart"/>
-      <w:r>
-        <w:rPr>
-          <w:rFonts w:ascii="Arial" w:hAnsi="Arial" w:cs="Arial"/>
-        </w:rPr>
-        <w:t>highcharts</w:t>
-      </w:r>
-      <w:proofErr w:type="spellEnd"/>
-      <w:r>
-        <w:rPr>
-          <w:rFonts w:ascii="Arial" w:hAnsi="Arial" w:cs="Arial"/>
-        </w:rPr>
-        <w:t xml:space="preserve"> to display charts for data fetched from open API</w:t>
+        <w:t>Creat</w:t>
+      </w:r>
+      <w:r>
+        <w:rPr>
+          <w:rFonts w:ascii="Arial" w:hAnsi="Arial" w:cs="Arial"/>
+        </w:rPr>
+        <w:t>ed</w:t>
+      </w:r>
+      <w:r>
+        <w:rPr>
+          <w:rFonts w:ascii="Arial" w:hAnsi="Arial" w:cs="Arial"/>
+        </w:rPr>
+        <w:t xml:space="preserve"> two sets of interface for </w:t>
+      </w:r>
+      <w:r>
+        <w:rPr>
+          <w:rFonts w:ascii="Arial" w:hAnsi="Arial" w:cs="Arial"/>
+        </w:rPr>
+        <w:t>merchant</w:t>
+      </w:r>
+      <w:r>
+        <w:rPr>
+          <w:rFonts w:ascii="Arial" w:hAnsi="Arial" w:cs="Arial"/>
+        </w:rPr>
+        <w:t>s</w:t>
+      </w:r>
+      <w:r>
+        <w:rPr>
+          <w:rFonts w:ascii="Arial" w:hAnsi="Arial" w:cs="Arial"/>
+        </w:rPr>
+        <w:t xml:space="preserve"> </w:t>
+      </w:r>
+      <w:r>
+        <w:rPr>
+          <w:rFonts w:ascii="Arial" w:hAnsi="Arial" w:cs="Arial"/>
+        </w:rPr>
+        <w:t>&amp;</w:t>
+      </w:r>
+      <w:r>
+        <w:rPr>
+          <w:rFonts w:ascii="Arial" w:hAnsi="Arial" w:cs="Arial"/>
+        </w:rPr>
+        <w:t xml:space="preserve"> consumer</w:t>
+      </w:r>
+      <w:r>
+        <w:rPr>
+          <w:rFonts w:ascii="Arial" w:hAnsi="Arial" w:cs="Arial"/>
+        </w:rPr>
+        <w:t>s respectively</w:t>
+      </w:r>
+      <w:r>
+        <w:rPr>
+          <w:rFonts w:ascii="Arial" w:hAnsi="Arial" w:cs="Arial"/>
+        </w:rPr>
+        <w:t xml:space="preserve"> and </w:t>
+      </w:r>
+      <w:r>
+        <w:rPr>
+          <w:rFonts w:ascii="Arial" w:hAnsi="Arial" w:cs="Arial"/>
+        </w:rPr>
+        <w:t>a</w:t>
+      </w:r>
+      <w:r>
+        <w:rPr>
+          <w:rFonts w:ascii="Arial" w:hAnsi="Arial" w:cs="Arial"/>
+        </w:rPr>
+        <w:t xml:space="preserve">dopted </w:t>
+      </w:r>
+      <w:r>
+        <w:rPr>
+          <w:rFonts w:ascii="Arial" w:hAnsi="Arial" w:cs="Arial"/>
+        </w:rPr>
+        <w:t>r</w:t>
+      </w:r>
+      <w:r>
+        <w:rPr>
+          <w:rFonts w:ascii="Arial" w:hAnsi="Arial" w:cs="Arial"/>
+        </w:rPr>
+        <w:t>eact-Intl</w:t>
+      </w:r>
+      <w:r>
+        <w:rPr>
+          <w:rFonts w:ascii="Arial" w:hAnsi="Arial" w:cs="Arial"/>
+        </w:rPr>
+        <w:t xml:space="preserve"> library</w:t>
+      </w:r>
+      <w:r>
+        <w:rPr>
+          <w:rFonts w:ascii="Arial" w:hAnsi="Arial" w:cs="Arial"/>
+        </w:rPr>
+        <w:t xml:space="preserve"> to internationalize the app</w:t>
+      </w:r>
+      <w:r>
+        <w:rPr>
+          <w:rFonts w:ascii="Arial" w:hAnsi="Arial" w:cs="Arial"/>
+        </w:rPr>
+        <w:t>lication</w:t>
+      </w:r>
+      <w:r>
+        <w:rPr>
+          <w:rFonts w:ascii="Arial" w:hAnsi="Arial" w:cs="Arial"/>
+        </w:rPr>
+        <w:t xml:space="preserve"> </w:t>
+      </w:r>
+      <w:r>
+        <w:rPr>
+          <w:rFonts w:ascii="Arial" w:hAnsi="Arial" w:cs="Arial"/>
+        </w:rPr>
+        <w:t>with</w:t>
+      </w:r>
+      <w:r>
+        <w:rPr>
+          <w:rFonts w:ascii="Arial" w:hAnsi="Arial" w:cs="Arial"/>
+        </w:rPr>
+        <w:t xml:space="preserve"> English </w:t>
+      </w:r>
+      <w:r>
+        <w:rPr>
+          <w:rFonts w:ascii="Arial" w:hAnsi="Arial" w:cs="Arial"/>
+        </w:rPr>
+        <w:t>and</w:t>
+      </w:r>
+      <w:r>
+        <w:rPr>
+          <w:rFonts w:ascii="Arial" w:hAnsi="Arial" w:cs="Arial"/>
+        </w:rPr>
+        <w:t xml:space="preserve"> Chinese </w:t>
+      </w:r>
+      <w:r>
+        <w:rPr>
+          <w:rFonts w:ascii="Arial" w:hAnsi="Arial" w:cs="Arial"/>
+        </w:rPr>
+        <w:t>version</w:t>
       </w:r>
     </w:p>
     <w:p>
@@ -2229,228 +2462,13 @@
         <w:rPr>
           <w:rFonts w:ascii="Arial" w:hAnsi="Arial" w:cs="Arial"/>
         </w:rPr>
-        <w:t>Deployed and built the website on the cloud through Heroku</w:t>
-      </w:r>
-    </w:p>
-    <w:p>
-      <w:pPr>
-        <w:kinsoku w:val="0"/>
-        <w:spacing w:line="320" w:lineRule="exact"/>
-        <w:ind w:right="255"/>
-        <w:rPr>
-          <w:rFonts w:ascii="Arial" w:hAnsi="Arial" w:cs="Arial"/>
-          <w:b/>
-          <w:i/>
-        </w:rPr>
-      </w:pPr>
-    </w:p>
-    <w:p>
-      <w:pPr>
-        <w:kinsoku w:val="0"/>
-        <w:spacing w:line="320" w:lineRule="exact"/>
-        <w:ind w:right="255"/>
-        <w:rPr>
-          <w:rFonts w:ascii="Arial" w:hAnsi="Arial" w:cs="Arial"/>
-          <w:bCs/>
-          <w:i/>
-          <w:sz w:val="24"/>
-          <w:szCs w:val="24"/>
-        </w:rPr>
-      </w:pPr>
-      <w:r>
-        <w:rPr>
-          <w:rFonts w:ascii="Arial" w:hAnsi="Arial" w:cs="Arial"/>
-          <w:b/>
-          <w:i/>
-        </w:rPr>
-        <w:t xml:space="preserve">Junior </w:t>
-      </w:r>
-      <w:r>
-        <w:rPr>
-          <w:rFonts w:ascii="Arial" w:hAnsi="Arial" w:cs="Arial"/>
-          <w:b/>
-          <w:i/>
-        </w:rPr>
-        <w:t xml:space="preserve">Front End Developer </w:t>
-      </w:r>
-      <w:r>
-        <w:rPr>
-          <w:rFonts w:ascii="Arial" w:eastAsia="宋体" w:hAnsi="Arial" w:cs="Arial" w:hint="eastAsia"/>
-          <w:b/>
-          <w:i/>
-          <w:lang w:eastAsia="zh-CN"/>
-        </w:rPr>
-        <w:t xml:space="preserve">/ </w:t>
-      </w:r>
-      <w:r>
-        <w:rPr>
-          <w:rFonts w:ascii="Arial" w:hAnsi="Arial" w:cs="Arial"/>
-          <w:b/>
-          <w:i/>
-        </w:rPr>
-        <w:t>Research Assistant</w:t>
-      </w:r>
-      <w:r>
-        <w:rPr>
-          <w:rFonts w:ascii="Arial" w:hAnsi="Arial" w:cs="Arial"/>
-          <w:bCs/>
-          <w:iCs/>
-        </w:rPr>
-        <w:t xml:space="preserve">                                       </w:t>
-      </w:r>
-      <w:r>
-        <w:rPr>
-          <w:rFonts w:ascii="Arial" w:hAnsi="Arial" w:cs="Arial"/>
-          <w:bCs/>
-          <w:iCs/>
-        </w:rPr>
-        <w:t xml:space="preserve">     </w:t>
-      </w:r>
-      <w:r>
-        <w:rPr>
-          <w:rFonts w:ascii="Arial" w:hAnsi="Arial" w:cs="Arial"/>
-          <w:bCs/>
-          <w:iCs/>
-        </w:rPr>
-        <w:t xml:space="preserve">            </w:t>
-      </w:r>
-      <w:r>
-        <w:rPr>
-          <w:rFonts w:ascii="Arial" w:hAnsi="Arial" w:cs="Arial"/>
-          <w:bCs/>
-          <w:iCs/>
-        </w:rPr>
-        <w:t xml:space="preserve">May 2019 – Present </w:t>
-      </w:r>
-    </w:p>
-    <w:p>
-      <w:pPr>
-        <w:tabs>
-          <w:tab w:val="left" w:pos="8963"/>
-        </w:tabs>
-        <w:spacing w:before="77" w:line="320" w:lineRule="exact"/>
-        <w:ind w:right="256"/>
-        <w:rPr>
-          <w:rFonts w:ascii="Arial" w:hAnsi="Arial" w:cs="Arial"/>
-          <w:i/>
-        </w:rPr>
-      </w:pPr>
-      <w:r>
-        <w:rPr>
-          <w:rFonts w:ascii="Arial" w:hAnsi="Arial" w:cs="Arial"/>
-          <w:i/>
-        </w:rPr>
-        <w:t>University of Ottawa</w:t>
-      </w:r>
-      <w:r>
-        <w:rPr>
-          <w:rFonts w:ascii="Arial" w:hAnsi="Arial" w:cs="Arial"/>
-          <w:i/>
-        </w:rPr>
-        <w:t>, Ottawa, Canada</w:t>
-      </w:r>
-      <w:r>
-        <w:rPr>
-          <w:rFonts w:ascii="Arial" w:hAnsi="Arial" w:cs="Arial"/>
-          <w:i/>
-        </w:rPr>
-        <w:t xml:space="preserve">                       </w:t>
-      </w:r>
-    </w:p>
-    <w:p>
-      <w:pPr>
-        <w:spacing w:before="77" w:line="320" w:lineRule="exact"/>
-        <w:ind w:right="255"/>
-        <w:rPr>
-          <w:rFonts w:ascii="Arial" w:hAnsi="Arial" w:cs="Arial"/>
-          <w:b/>
-          <w:iCs/>
-          <w:color w:val="76923C" w:themeColor="accent3" w:themeShade="BF"/>
-          <w:lang w:eastAsia="zh-CN"/>
-        </w:rPr>
-      </w:pPr>
-      <w:r>
-        <w:rPr>
-          <w:rFonts w:ascii="Arial" w:hAnsi="Arial" w:cs="Arial"/>
-          <w:b/>
-          <w:iCs/>
-          <w:color w:val="76923C" w:themeColor="accent3" w:themeShade="BF"/>
-        </w:rPr>
-        <w:t xml:space="preserve">Project: E-commerce Mobile </w:t>
-      </w:r>
-      <w:r>
-        <w:rPr>
-          <w:rFonts w:ascii="Arial" w:hAnsi="Arial" w:cs="Arial"/>
-          <w:b/>
-          <w:iCs/>
-          <w:color w:val="76923C" w:themeColor="accent3" w:themeShade="BF"/>
-        </w:rPr>
-        <w:t>Hybrid</w:t>
-      </w:r>
-      <w:r>
-        <w:rPr>
-          <w:rFonts w:ascii="Arial" w:hAnsi="Arial" w:cs="Arial"/>
-          <w:b/>
-          <w:iCs/>
-          <w:color w:val="76923C" w:themeColor="accent3" w:themeShade="BF"/>
-        </w:rPr>
-        <w:t xml:space="preserve"> App Development</w:t>
-      </w:r>
-      <w:r>
-        <w:rPr>
-          <w:rFonts w:ascii="Arial" w:hAnsi="Arial" w:cs="Arial"/>
-          <w:b/>
-          <w:iCs/>
-          <w:color w:val="76923C" w:themeColor="accent3" w:themeShade="BF"/>
-        </w:rPr>
-        <w:t xml:space="preserve"> for </w:t>
-      </w:r>
-      <w:r>
-        <w:rPr>
-          <w:rFonts w:ascii="Arial" w:hAnsi="Arial" w:cs="Arial"/>
-          <w:b/>
-          <w:iCs/>
-          <w:color w:val="76923C" w:themeColor="accent3" w:themeShade="BF"/>
-        </w:rPr>
-        <w:t>Local Merchants</w:t>
-      </w:r>
-      <w:r>
-        <w:rPr>
-          <w:rFonts w:ascii="Arial" w:hAnsi="Arial" w:cs="Arial"/>
-          <w:b/>
-          <w:iCs/>
-          <w:color w:val="76923C" w:themeColor="accent3" w:themeShade="BF"/>
-        </w:rPr>
-        <w:t xml:space="preserve"> | Developer</w:t>
-      </w:r>
-      <w:r>
-        <w:rPr>
-          <w:rFonts w:ascii="Arial" w:hAnsi="Arial" w:cs="Arial"/>
-          <w:b/>
-          <w:iCs/>
-          <w:color w:val="76923C" w:themeColor="accent3" w:themeShade="BF"/>
-        </w:rPr>
-        <w:t xml:space="preserve"> (</w:t>
-      </w:r>
-      <w:hyperlink r:id="rId11" w:history="1">
-        <w:r>
-          <w:rPr>
-            <w:rStyle w:val="Hyperlink"/>
-            <w:rFonts w:ascii="Arial" w:hAnsi="Arial" w:cs="Arial"/>
-            <w:b/>
-            <w:iCs/>
-          </w:rPr>
-          <w:t>https://github.com/hereiskeith/BizMSM-e-commerce-application</w:t>
-        </w:r>
-      </w:hyperlink>
-      <w:r>
-        <w:rPr>
-          <w:rFonts w:ascii="Arial" w:hAnsi="Arial" w:cs="Arial"/>
-          <w:b/>
-          <w:iCs/>
-          <w:color w:val="76923C" w:themeColor="accent3" w:themeShade="BF"/>
-        </w:rPr>
-        <w:t>)</w:t>
+        <w:t xml:space="preserve">Adopted Block-chain technology to verify and authenticate the transactions and records </w:t>
+      </w:r>
+      <w:r>
+        <w:rPr>
+          <w:rFonts w:ascii="Arial" w:hAnsi="Arial" w:cs="Arial"/>
+        </w:rPr>
+        <w:t xml:space="preserve"> </w:t>
       </w:r>
     </w:p>
     <w:p>
@@ -2474,114 +2492,116 @@
         <w:rPr>
           <w:rFonts w:ascii="Arial" w:hAnsi="Arial" w:cs="Arial"/>
         </w:rPr>
-        <w:t>D</w:t>
-      </w:r>
-      <w:r>
-        <w:rPr>
-          <w:rFonts w:ascii="Arial" w:hAnsi="Arial" w:cs="Arial"/>
-        </w:rPr>
-        <w:t>esigned</w:t>
-      </w:r>
-      <w:r>
-        <w:rPr>
-          <w:rFonts w:ascii="Arial" w:hAnsi="Arial" w:cs="Arial"/>
-        </w:rPr>
-        <w:t xml:space="preserve"> and</w:t>
-      </w:r>
-      <w:r>
-        <w:rPr>
-          <w:rFonts w:ascii="Arial" w:hAnsi="Arial" w:cs="Arial"/>
+        <w:t xml:space="preserve">Packaged and supported the deployment of releases </w:t>
+      </w:r>
+      <w:r>
+        <w:rPr>
+          <w:rFonts w:ascii="Arial" w:hAnsi="Arial" w:cs="Arial"/>
+        </w:rPr>
+        <w:t xml:space="preserve">on </w:t>
+      </w:r>
+      <w:r>
+        <w:rPr>
+          <w:rFonts w:ascii="Arial" w:hAnsi="Arial" w:cs="Arial"/>
+        </w:rPr>
+        <w:t xml:space="preserve">the </w:t>
+      </w:r>
+      <w:r>
+        <w:rPr>
+          <w:rFonts w:ascii="Arial" w:hAnsi="Arial" w:cs="Arial"/>
+        </w:rPr>
+        <w:t xml:space="preserve">Android platform </w:t>
+      </w:r>
+      <w:r>
+        <w:rPr>
+          <w:rFonts w:ascii="Arial" w:hAnsi="Arial" w:cs="Arial"/>
+        </w:rPr>
+        <w:t>through Cordova</w:t>
+      </w:r>
+      <w:r>
+        <w:rPr>
+          <w:rFonts w:ascii="Arial" w:hAnsi="Arial" w:cs="Arial"/>
+        </w:rPr>
+        <w:t xml:space="preserve"> and applied version control software (Git) to track and update pre-existing source code</w:t>
+      </w:r>
+    </w:p>
+    <w:p>
+      <w:pPr>
+        <w:spacing w:before="77" w:line="320" w:lineRule="exact"/>
+        <w:ind w:right="255"/>
+        <w:rPr>
+          <w:rFonts w:ascii="Arial" w:hAnsi="Arial" w:cs="Arial"/>
+          <w:b/>
+          <w:iCs/>
+          <w:color w:val="76923C" w:themeColor="accent3" w:themeShade="BF"/>
+          <w:lang w:eastAsia="zh-CN"/>
+        </w:rPr>
+      </w:pPr>
+      <w:r>
+        <w:rPr>
+          <w:rFonts w:ascii="Arial" w:hAnsi="Arial" w:cs="Arial"/>
+          <w:b/>
+          <w:iCs/>
+          <w:color w:val="76923C" w:themeColor="accent3" w:themeShade="BF"/>
+        </w:rPr>
+        <w:t xml:space="preserve">Project: </w:t>
+      </w:r>
+      <w:proofErr w:type="spellStart"/>
+      <w:r>
+        <w:rPr>
+          <w:rFonts w:ascii="Arial" w:hAnsi="Arial" w:cs="Arial"/>
+          <w:b/>
+          <w:iCs/>
+          <w:color w:val="76923C" w:themeColor="accent3" w:themeShade="BF"/>
+        </w:rPr>
+        <w:t>EmailyPlus</w:t>
+      </w:r>
+      <w:proofErr w:type="spellEnd"/>
+      <w:r>
+        <w:rPr>
+          <w:rFonts w:ascii="Arial" w:hAnsi="Arial" w:cs="Arial"/>
+          <w:b/>
+          <w:iCs/>
+          <w:color w:val="76923C" w:themeColor="accent3" w:themeShade="BF"/>
+        </w:rPr>
+        <w:t xml:space="preserve"> Web Application </w:t>
+      </w:r>
+      <w:r>
+        <w:rPr>
+          <w:rFonts w:ascii="Arial" w:hAnsi="Arial" w:cs="Arial"/>
+          <w:b/>
+          <w:iCs/>
+          <w:color w:val="76923C" w:themeColor="accent3" w:themeShade="BF"/>
+        </w:rPr>
+        <w:t xml:space="preserve">| </w:t>
+      </w:r>
+      <w:r>
+        <w:rPr>
+          <w:rFonts w:ascii="Arial" w:hAnsi="Arial" w:cs="Arial"/>
+          <w:b/>
+          <w:iCs/>
+          <w:color w:val="76923C" w:themeColor="accent3" w:themeShade="BF"/>
+        </w:rPr>
+        <w:t xml:space="preserve">Full-stack </w:t>
+      </w:r>
+      <w:r>
+        <w:rPr>
+          <w:rFonts w:ascii="Arial" w:hAnsi="Arial" w:cs="Arial"/>
+          <w:b/>
+          <w:iCs/>
+          <w:color w:val="76923C" w:themeColor="accent3" w:themeShade="BF"/>
+        </w:rPr>
+        <w:t>Developer</w:t>
+      </w:r>
+      <w:r>
+        <w:rPr>
+          <w:rFonts w:ascii="Arial" w:hAnsi="Arial" w:cs="Arial"/>
+          <w:b/>
+          <w:iCs/>
+          <w:color w:val="76923C" w:themeColor="accent3" w:themeShade="BF"/>
         </w:rPr>
         <w:t xml:space="preserve"> </w:t>
       </w:r>
-      <w:r>
-        <w:rPr>
-          <w:rFonts w:ascii="Arial" w:hAnsi="Arial" w:cs="Arial"/>
-        </w:rPr>
-        <w:t>built</w:t>
-      </w:r>
-      <w:r>
-        <w:rPr>
-          <w:rFonts w:ascii="Arial" w:hAnsi="Arial" w:cs="Arial"/>
-        </w:rPr>
-        <w:t xml:space="preserve"> </w:t>
-      </w:r>
-      <w:r>
-        <w:rPr>
-          <w:rFonts w:ascii="Arial" w:hAnsi="Arial" w:cs="Arial"/>
-        </w:rPr>
-        <w:t xml:space="preserve">the application and </w:t>
-      </w:r>
-      <w:r>
-        <w:rPr>
-          <w:rFonts w:ascii="Arial" w:hAnsi="Arial" w:cs="Arial"/>
-        </w:rPr>
-        <w:t>responsive</w:t>
-      </w:r>
-      <w:r>
-        <w:rPr>
-          <w:rFonts w:ascii="Arial" w:hAnsi="Arial" w:cs="Arial"/>
-        </w:rPr>
-        <w:t xml:space="preserve"> </w:t>
-      </w:r>
-      <w:r>
-        <w:rPr>
-          <w:rFonts w:ascii="Arial" w:hAnsi="Arial" w:cs="Arial"/>
-        </w:rPr>
-        <w:t>user interfaces</w:t>
-      </w:r>
-      <w:r>
-        <w:rPr>
-          <w:rFonts w:ascii="Arial" w:hAnsi="Arial" w:cs="Arial"/>
-        </w:rPr>
-        <w:t xml:space="preserve"> using React </w:t>
-      </w:r>
-      <w:r>
-        <w:rPr>
-          <w:rFonts w:ascii="Arial" w:hAnsi="Arial" w:cs="Arial"/>
-        </w:rPr>
-        <w:t>&amp;</w:t>
-      </w:r>
-      <w:r>
-        <w:rPr>
-          <w:rFonts w:ascii="Arial" w:hAnsi="Arial" w:cs="Arial"/>
-        </w:rPr>
-        <w:t xml:space="preserve"> Material-UI and managed state through </w:t>
-      </w:r>
-      <w:r>
-        <w:rPr>
-          <w:rFonts w:ascii="Arial" w:hAnsi="Arial" w:cs="Arial"/>
-        </w:rPr>
-        <w:t xml:space="preserve">react-redux, </w:t>
-      </w:r>
-      <w:r>
-        <w:rPr>
-          <w:rFonts w:ascii="Arial" w:hAnsi="Arial" w:cs="Arial"/>
-        </w:rPr>
-        <w:t>Redux, Redux-</w:t>
-      </w:r>
-      <w:proofErr w:type="spellStart"/>
-      <w:r>
-        <w:rPr>
-          <w:rFonts w:ascii="Arial" w:hAnsi="Arial" w:cs="Arial"/>
-        </w:rPr>
-        <w:t>Thunk</w:t>
-      </w:r>
-      <w:proofErr w:type="spellEnd"/>
-      <w:r>
-        <w:rPr>
-          <w:rFonts w:ascii="Arial" w:hAnsi="Arial" w:cs="Arial"/>
-        </w:rPr>
-        <w:t xml:space="preserve"> and </w:t>
-      </w:r>
-      <w:proofErr w:type="spellStart"/>
-      <w:r>
-        <w:rPr>
-          <w:rFonts w:ascii="Arial" w:hAnsi="Arial" w:cs="Arial"/>
-        </w:rPr>
-        <w:t>ImmutableJS</w:t>
-      </w:r>
-      <w:proofErr w:type="spellEnd"/>
     </w:p>
     <w:p>
       <w:pPr>
@@ -2604,59 +2624,56 @@
         <w:rPr>
           <w:rFonts w:ascii="Arial" w:hAnsi="Arial" w:cs="Arial"/>
         </w:rPr>
-        <w:lastRenderedPageBreak/>
-        <w:t xml:space="preserve">Implementing web services for fetching data from </w:t>
-      </w:r>
-      <w:r>
-        <w:rPr>
-          <w:rFonts w:ascii="Arial" w:hAnsi="Arial" w:cs="Arial"/>
-        </w:rPr>
-        <w:t xml:space="preserve">the </w:t>
-      </w:r>
-      <w:r>
-        <w:rPr>
-          <w:rFonts w:ascii="Arial" w:hAnsi="Arial" w:cs="Arial"/>
-        </w:rPr>
-        <w:t>server by using REST</w:t>
-      </w:r>
-      <w:r>
-        <w:rPr>
-          <w:rFonts w:ascii="Arial" w:hAnsi="Arial" w:cs="Arial"/>
-        </w:rPr>
-        <w:t>ful</w:t>
-      </w:r>
-      <w:r>
-        <w:rPr>
-          <w:rFonts w:ascii="Arial" w:hAnsi="Arial" w:cs="Arial"/>
-        </w:rPr>
-        <w:t xml:space="preserve"> API</w:t>
-      </w:r>
-      <w:r>
-        <w:rPr>
-          <w:rFonts w:ascii="Arial" w:hAnsi="Arial" w:cs="Arial"/>
-        </w:rPr>
-        <w:t>s</w:t>
-      </w:r>
-      <w:r>
-        <w:rPr>
-          <w:rFonts w:ascii="Arial" w:hAnsi="Arial" w:cs="Arial"/>
-        </w:rPr>
-        <w:t xml:space="preserve"> and </w:t>
-      </w:r>
-      <w:proofErr w:type="spellStart"/>
-      <w:r>
-        <w:rPr>
-          <w:rFonts w:ascii="Arial" w:hAnsi="Arial" w:cs="Arial"/>
-        </w:rPr>
-        <w:t>A</w:t>
-      </w:r>
-      <w:r>
-        <w:rPr>
-          <w:rFonts w:ascii="Arial" w:hAnsi="Arial" w:cs="Arial"/>
-        </w:rPr>
-        <w:t>xios</w:t>
-      </w:r>
-      <w:proofErr w:type="spellEnd"/>
+        <w:t>Buil</w:t>
+      </w:r>
+      <w:r>
+        <w:rPr>
+          <w:rFonts w:ascii="Arial" w:hAnsi="Arial" w:cs="Arial"/>
+        </w:rPr>
+        <w:t>t</w:t>
+      </w:r>
+      <w:r>
+        <w:rPr>
+          <w:rFonts w:ascii="Arial" w:hAnsi="Arial" w:cs="Arial"/>
+        </w:rPr>
+        <w:t xml:space="preserve"> </w:t>
+      </w:r>
+      <w:r>
+        <w:rPr>
+          <w:rFonts w:ascii="Arial" w:hAnsi="Arial" w:cs="Arial"/>
+        </w:rPr>
+        <w:t>both the client side and server side of</w:t>
+      </w:r>
+      <w:r>
+        <w:rPr>
+          <w:rFonts w:ascii="Arial" w:hAnsi="Arial" w:cs="Arial"/>
+        </w:rPr>
+        <w:t xml:space="preserve"> </w:t>
+      </w:r>
+      <w:r>
+        <w:rPr>
+          <w:rFonts w:ascii="Arial" w:hAnsi="Arial" w:cs="Arial"/>
+        </w:rPr>
+        <w:t xml:space="preserve">the project </w:t>
+      </w:r>
+      <w:r>
+        <w:rPr>
+          <w:rFonts w:ascii="Arial" w:hAnsi="Arial" w:cs="Arial"/>
+        </w:rPr>
+        <w:t>with NodeJS, React, Redux, Express, MongoDB</w:t>
+      </w:r>
+      <w:r>
+        <w:rPr>
+          <w:rFonts w:ascii="Arial" w:hAnsi="Arial" w:cs="Arial"/>
+        </w:rPr>
+        <w:t xml:space="preserve"> and Mongoose</w:t>
+      </w:r>
+      <w:r>
+        <w:rPr>
+          <w:rFonts w:ascii="Arial" w:hAnsi="Arial" w:cs="Arial"/>
+        </w:rPr>
+        <w:t>.</w:t>
+      </w:r>
     </w:p>
     <w:p>
       <w:pPr>
@@ -2679,49 +2696,74 @@
         <w:rPr>
           <w:rFonts w:ascii="Arial" w:hAnsi="Arial" w:cs="Arial"/>
         </w:rPr>
-        <w:t xml:space="preserve">Integrated with PayPal checkout </w:t>
-      </w:r>
-      <w:r>
-        <w:rPr>
-          <w:rFonts w:ascii="Arial" w:hAnsi="Arial" w:cs="Arial"/>
-        </w:rPr>
-        <w:t xml:space="preserve">API and </w:t>
-      </w:r>
-      <w:r>
-        <w:rPr>
-          <w:rFonts w:ascii="Arial" w:hAnsi="Arial" w:cs="Arial"/>
-        </w:rPr>
-        <w:t xml:space="preserve"> Google</w:t>
-      </w:r>
-      <w:r>
-        <w:rPr>
-          <w:rFonts w:ascii="Arial" w:hAnsi="Arial" w:cs="Arial"/>
-        </w:rPr>
-        <w:t xml:space="preserve"> Map</w:t>
-      </w:r>
-      <w:r>
-        <w:rPr>
-          <w:rFonts w:ascii="Arial" w:hAnsi="Arial" w:cs="Arial"/>
-        </w:rPr>
-        <w:t xml:space="preserve"> API to allow </w:t>
-      </w:r>
-      <w:r>
-        <w:rPr>
-          <w:rFonts w:ascii="Arial" w:hAnsi="Arial" w:cs="Arial"/>
-        </w:rPr>
-        <w:t xml:space="preserve">top-up and </w:t>
-      </w:r>
-      <w:r>
-        <w:rPr>
-          <w:rFonts w:ascii="Arial" w:hAnsi="Arial" w:cs="Arial"/>
-        </w:rPr>
-        <w:t>accurate location service</w:t>
+        <w:lastRenderedPageBreak/>
+        <w:t xml:space="preserve">Integrated </w:t>
+      </w:r>
+      <w:r>
+        <w:rPr>
+          <w:rFonts w:ascii="Arial" w:hAnsi="Arial" w:cs="Arial"/>
+        </w:rPr>
+        <w:t>Google OAuth authentication</w:t>
       </w:r>
       <w:r>
         <w:rPr>
           <w:rFonts w:ascii="Arial" w:hAnsi="Arial" w:cs="Arial"/>
         </w:rPr>
         <w:t xml:space="preserve"> </w:t>
+      </w:r>
+      <w:r>
+        <w:rPr>
+          <w:rFonts w:ascii="Arial" w:hAnsi="Arial" w:cs="Arial"/>
+        </w:rPr>
+        <w:t>into the application to allow users to login,</w:t>
+      </w:r>
+      <w:r>
+        <w:rPr>
+          <w:rFonts w:ascii="Arial" w:hAnsi="Arial" w:cs="Arial"/>
+        </w:rPr>
+        <w:t xml:space="preserve"> </w:t>
+      </w:r>
+      <w:r>
+        <w:rPr>
+          <w:rFonts w:ascii="Arial" w:hAnsi="Arial" w:cs="Arial"/>
+        </w:rPr>
+        <w:t>a</w:t>
+      </w:r>
+      <w:r>
+        <w:rPr>
+          <w:rFonts w:ascii="Arial" w:hAnsi="Arial" w:cs="Arial"/>
+        </w:rPr>
+        <w:t>ccept</w:t>
+      </w:r>
+      <w:r>
+        <w:rPr>
+          <w:rFonts w:ascii="Arial" w:hAnsi="Arial" w:cs="Arial"/>
+        </w:rPr>
+        <w:t>ed</w:t>
+      </w:r>
+      <w:r>
+        <w:rPr>
+          <w:rFonts w:ascii="Arial" w:hAnsi="Arial" w:cs="Arial"/>
+        </w:rPr>
+        <w:t xml:space="preserve"> and process</w:t>
+      </w:r>
+      <w:r>
+        <w:rPr>
+          <w:rFonts w:ascii="Arial" w:hAnsi="Arial" w:cs="Arial"/>
+        </w:rPr>
+        <w:t>ed</w:t>
+      </w:r>
+      <w:r>
+        <w:rPr>
+          <w:rFonts w:ascii="Arial" w:hAnsi="Arial" w:cs="Arial"/>
+        </w:rPr>
+        <w:t xml:space="preserve"> credit card payments from users</w:t>
+      </w:r>
+      <w:r>
+        <w:rPr>
+          <w:rFonts w:ascii="Arial" w:hAnsi="Arial" w:cs="Arial"/>
+        </w:rPr>
+        <w:t xml:space="preserve"> through Stripe</w:t>
       </w:r>
     </w:p>
     <w:p>
@@ -2745,31 +2787,19 @@
         <w:rPr>
           <w:rFonts w:ascii="Arial" w:hAnsi="Arial" w:cs="Arial"/>
         </w:rPr>
-        <w:t>Creat</w:t>
-      </w:r>
-      <w:r>
-        <w:rPr>
-          <w:rFonts w:ascii="Arial" w:hAnsi="Arial" w:cs="Arial"/>
-        </w:rPr>
-        <w:t>ed</w:t>
-      </w:r>
-      <w:r>
-        <w:rPr>
-          <w:rFonts w:ascii="Arial" w:hAnsi="Arial" w:cs="Arial"/>
-        </w:rPr>
-        <w:t xml:space="preserve"> two sets of interface for </w:t>
-      </w:r>
-      <w:r>
-        <w:rPr>
-          <w:rFonts w:ascii="Arial" w:hAnsi="Arial" w:cs="Arial"/>
-        </w:rPr>
-        <w:t>merchant</w:t>
-      </w:r>
-      <w:r>
-        <w:rPr>
-          <w:rFonts w:ascii="Arial" w:hAnsi="Arial" w:cs="Arial"/>
-        </w:rPr>
-        <w:t>s</w:t>
+        <w:t>E</w:t>
+      </w:r>
+      <w:r>
+        <w:rPr>
+          <w:rFonts w:ascii="Arial" w:hAnsi="Arial" w:cs="Arial"/>
+        </w:rPr>
+        <w:t>ffectively create</w:t>
+      </w:r>
+      <w:r>
+        <w:rPr>
+          <w:rFonts w:ascii="Arial" w:hAnsi="Arial" w:cs="Arial"/>
+        </w:rPr>
+        <w:t>d</w:t>
       </w:r>
       <w:r>
         <w:rPr>
@@ -2781,67 +2811,31 @@
         <w:rPr>
           <w:rFonts w:ascii="Arial" w:hAnsi="Arial" w:cs="Arial"/>
         </w:rPr>
-        <w:t>&amp;</w:t>
-      </w:r>
-      <w:r>
-        <w:rPr>
-          <w:rFonts w:ascii="Arial" w:hAnsi="Arial" w:cs="Arial"/>
-        </w:rPr>
-        <w:t xml:space="preserve"> consumer</w:t>
-      </w:r>
-      <w:r>
-        <w:rPr>
-          <w:rFonts w:ascii="Arial" w:hAnsi="Arial" w:cs="Arial"/>
-        </w:rPr>
-        <w:t>s respectively</w:t>
-      </w:r>
-      <w:r>
-        <w:rPr>
-          <w:rFonts w:ascii="Arial" w:hAnsi="Arial" w:cs="Arial"/>
-        </w:rPr>
-        <w:t xml:space="preserve"> and </w:t>
-      </w:r>
-      <w:r>
-        <w:rPr>
-          <w:rFonts w:ascii="Arial" w:hAnsi="Arial" w:cs="Arial"/>
-        </w:rPr>
-        <w:t>a</w:t>
-      </w:r>
-      <w:r>
-        <w:rPr>
-          <w:rFonts w:ascii="Arial" w:hAnsi="Arial" w:cs="Arial"/>
-        </w:rPr>
-        <w:t xml:space="preserve">dopted </w:t>
-      </w:r>
-      <w:r>
-        <w:rPr>
-          <w:rFonts w:ascii="Arial" w:hAnsi="Arial" w:cs="Arial"/>
-        </w:rPr>
-        <w:t>r</w:t>
-      </w:r>
-      <w:r>
-        <w:rPr>
-          <w:rFonts w:ascii="Arial" w:hAnsi="Arial" w:cs="Arial"/>
-        </w:rPr>
-        <w:t>eact-Intl</w:t>
-      </w:r>
-      <w:r>
-        <w:rPr>
-          <w:rFonts w:ascii="Arial" w:hAnsi="Arial" w:cs="Arial"/>
-        </w:rPr>
-        <w:t xml:space="preserve"> library</w:t>
-      </w:r>
-      <w:r>
-        <w:rPr>
-          <w:rFonts w:ascii="Arial" w:hAnsi="Arial" w:cs="Arial"/>
-        </w:rPr>
-        <w:t xml:space="preserve"> to internationalize the app</w:t>
-      </w:r>
-      <w:r>
-        <w:rPr>
-          <w:rFonts w:ascii="Arial" w:hAnsi="Arial" w:cs="Arial"/>
-        </w:rPr>
-        <w:t>lication</w:t>
+        <w:t>a survey email,</w:t>
+      </w:r>
+      <w:r>
+        <w:rPr>
+          <w:rFonts w:ascii="Arial" w:hAnsi="Arial" w:cs="Arial"/>
+        </w:rPr>
+        <w:t xml:space="preserve"> displayed survey email list on the front end and</w:t>
+      </w:r>
+      <w:r>
+        <w:rPr>
+          <w:rFonts w:ascii="Arial" w:hAnsi="Arial" w:cs="Arial"/>
+        </w:rPr>
+        <w:t xml:space="preserve"> sen</w:t>
+      </w:r>
+      <w:r>
+        <w:rPr>
+          <w:rFonts w:ascii="Arial" w:hAnsi="Arial" w:cs="Arial"/>
+        </w:rPr>
+        <w:t>t</w:t>
+      </w:r>
+      <w:r>
+        <w:rPr>
+          <w:rFonts w:ascii="Arial" w:hAnsi="Arial" w:cs="Arial"/>
+        </w:rPr>
+        <w:t xml:space="preserve"> emails from a back</w:t>
       </w:r>
       <w:r>
         <w:rPr>
@@ -2853,31 +2847,7 @@
         <w:rPr>
           <w:rFonts w:ascii="Arial" w:hAnsi="Arial" w:cs="Arial"/>
         </w:rPr>
-        <w:t>with</w:t>
-      </w:r>
-      <w:r>
-        <w:rPr>
-          <w:rFonts w:ascii="Arial" w:hAnsi="Arial" w:cs="Arial"/>
-        </w:rPr>
-        <w:t xml:space="preserve"> English </w:t>
-      </w:r>
-      <w:r>
-        <w:rPr>
-          <w:rFonts w:ascii="Arial" w:hAnsi="Arial" w:cs="Arial"/>
-        </w:rPr>
-        <w:t>and</w:t>
-      </w:r>
-      <w:r>
-        <w:rPr>
-          <w:rFonts w:ascii="Arial" w:hAnsi="Arial" w:cs="Arial"/>
-        </w:rPr>
-        <w:t xml:space="preserve"> Chinese </w:t>
-      </w:r>
-      <w:r>
-        <w:rPr>
-          <w:rFonts w:ascii="Arial" w:hAnsi="Arial" w:cs="Arial"/>
-        </w:rPr>
-        <w:t>version</w:t>
+        <w:t>end server</w:t>
       </w:r>
     </w:p>
     <w:p>
@@ -2901,13 +2871,58 @@
         <w:rPr>
           <w:rFonts w:ascii="Arial" w:hAnsi="Arial" w:cs="Arial"/>
         </w:rPr>
-        <w:t xml:space="preserve">Adopted Block-chain technology to verify and authenticate the transactions and records </w:t>
-      </w:r>
-      <w:r>
-        <w:rPr>
-          <w:rFonts w:ascii="Arial" w:hAnsi="Arial" w:cs="Arial"/>
+        <w:t>Implement</w:t>
+      </w:r>
+      <w:r>
+        <w:rPr>
+          <w:rFonts w:ascii="Arial" w:hAnsi="Arial" w:cs="Arial"/>
+        </w:rPr>
+        <w:t>ed</w:t>
+      </w:r>
+      <w:r>
+        <w:rPr>
+          <w:rFonts w:ascii="Arial" w:hAnsi="Arial" w:cs="Arial"/>
+        </w:rPr>
+        <w:t xml:space="preserve"> deployment techniques between the production and development environments</w:t>
+      </w:r>
+    </w:p>
+    <w:p>
+      <w:pPr>
+        <w:tabs>
+          <w:tab w:val="left" w:pos="8963"/>
+        </w:tabs>
+        <w:spacing w:before="77" w:line="320" w:lineRule="exact"/>
+        <w:rPr>
+          <w:rFonts w:ascii="Arial" w:hAnsi="Arial" w:cs="Arial"/>
+          <w:b/>
+          <w:i/>
+          <w:color w:val="76923C" w:themeColor="accent3" w:themeShade="BF"/>
+        </w:rPr>
+      </w:pPr>
+      <w:r>
+        <w:rPr>
+          <w:rFonts w:ascii="Arial" w:hAnsi="Arial" w:cs="Arial"/>
+          <w:b/>
+          <w:color w:val="76923C" w:themeColor="accent3" w:themeShade="BF"/>
+        </w:rPr>
+        <w:t>Project: Personal Name Card</w:t>
+      </w:r>
+      <w:r>
+        <w:rPr>
+          <w:rFonts w:ascii="Arial" w:hAnsi="Arial" w:cs="Arial"/>
+          <w:b/>
+          <w:color w:val="76923C" w:themeColor="accent3" w:themeShade="BF"/>
         </w:rPr>
         <w:t xml:space="preserve"> </w:t>
+      </w:r>
+      <w:r>
+        <w:rPr>
+          <w:rFonts w:ascii="Arial" w:hAnsi="Arial" w:cs="Arial"/>
+          <w:b/>
+          <w:iCs/>
+          <w:color w:val="76923C" w:themeColor="accent3" w:themeShade="BF"/>
+        </w:rPr>
+        <w:t>| Developer</w:t>
       </w:r>
     </w:p>
     <w:p>
@@ -2931,76 +2946,57 @@
         <w:rPr>
           <w:rFonts w:ascii="Arial" w:hAnsi="Arial" w:cs="Arial"/>
         </w:rPr>
-        <w:t xml:space="preserve">Packaged and supported the deployment of releases </w:t>
-      </w:r>
-      <w:r>
-        <w:rPr>
-          <w:rFonts w:ascii="Arial" w:hAnsi="Arial" w:cs="Arial"/>
-        </w:rPr>
-        <w:t xml:space="preserve">on </w:t>
-      </w:r>
-      <w:r>
-        <w:rPr>
-          <w:rFonts w:ascii="Arial" w:hAnsi="Arial" w:cs="Arial"/>
-        </w:rPr>
-        <w:t xml:space="preserve">the </w:t>
-      </w:r>
-      <w:r>
-        <w:rPr>
-          <w:rFonts w:ascii="Arial" w:hAnsi="Arial" w:cs="Arial"/>
-        </w:rPr>
-        <w:t xml:space="preserve">Android platform </w:t>
-      </w:r>
-      <w:r>
-        <w:rPr>
-          <w:rFonts w:ascii="Arial" w:hAnsi="Arial" w:cs="Arial"/>
-        </w:rPr>
-        <w:t>through Cordova</w:t>
-      </w:r>
-      <w:r>
-        <w:rPr>
-          <w:rFonts w:ascii="Arial" w:hAnsi="Arial" w:cs="Arial"/>
-        </w:rPr>
-        <w:t xml:space="preserve"> and applied version control software (Git) to track and update pre-existing source code</w:t>
-      </w:r>
-    </w:p>
-    <w:p>
-      <w:pPr>
-        <w:tabs>
-          <w:tab w:val="left" w:pos="8963"/>
-        </w:tabs>
-        <w:spacing w:before="77" w:line="320" w:lineRule="exact"/>
-        <w:rPr>
-          <w:rFonts w:ascii="Arial" w:hAnsi="Arial" w:cs="Arial"/>
-          <w:b/>
-          <w:i/>
-          <w:color w:val="76923C" w:themeColor="accent3" w:themeShade="BF"/>
-        </w:rPr>
-      </w:pPr>
-      <w:r>
-        <w:rPr>
-          <w:rFonts w:ascii="Arial" w:hAnsi="Arial" w:cs="Arial"/>
-          <w:b/>
-          <w:color w:val="76923C" w:themeColor="accent3" w:themeShade="BF"/>
-        </w:rPr>
-        <w:t>Project: Personal Name Card</w:t>
-      </w:r>
-      <w:r>
-        <w:rPr>
-          <w:rFonts w:ascii="Arial" w:hAnsi="Arial" w:cs="Arial"/>
-          <w:b/>
-          <w:color w:val="76923C" w:themeColor="accent3" w:themeShade="BF"/>
-        </w:rPr>
-        <w:t xml:space="preserve"> </w:t>
-      </w:r>
-      <w:r>
-        <w:rPr>
-          <w:rFonts w:ascii="Arial" w:hAnsi="Arial" w:cs="Arial"/>
-          <w:b/>
-          <w:iCs/>
-          <w:color w:val="76923C" w:themeColor="accent3" w:themeShade="BF"/>
-        </w:rPr>
-        <w:t>| Developer</w:t>
+        <w:t xml:space="preserve">Developed a responsive </w:t>
+      </w:r>
+      <w:r>
+        <w:rPr>
+          <w:rFonts w:ascii="Arial" w:hAnsi="Arial" w:cs="Arial"/>
+        </w:rPr>
+        <w:t xml:space="preserve">simple </w:t>
+      </w:r>
+      <w:r>
+        <w:rPr>
+          <w:rFonts w:ascii="Arial" w:hAnsi="Arial" w:cs="Arial"/>
+        </w:rPr>
+        <w:t>web application</w:t>
+      </w:r>
+      <w:r>
+        <w:rPr>
+          <w:rFonts w:ascii="Arial" w:hAnsi="Arial" w:cs="Arial"/>
+        </w:rPr>
+        <w:t xml:space="preserve"> with CSS Flexbox layout</w:t>
+      </w:r>
+      <w:r>
+        <w:rPr>
+          <w:rFonts w:ascii="Arial" w:hAnsi="Arial" w:cs="Arial"/>
+        </w:rPr>
+        <w:t xml:space="preserve"> using React</w:t>
+      </w:r>
+      <w:r>
+        <w:rPr>
+          <w:rFonts w:ascii="Arial" w:hAnsi="Arial" w:cs="Arial"/>
+        </w:rPr>
+        <w:t xml:space="preserve"> Hooks</w:t>
+      </w:r>
+      <w:r>
+        <w:rPr>
+          <w:rFonts w:ascii="Arial" w:hAnsi="Arial" w:cs="Arial"/>
+        </w:rPr>
+        <w:t xml:space="preserve"> and </w:t>
+      </w:r>
+      <w:proofErr w:type="spellStart"/>
+      <w:r>
+        <w:rPr>
+          <w:rFonts w:ascii="Arial" w:hAnsi="Arial" w:cs="Arial"/>
+        </w:rPr>
+        <w:t>BootStrap</w:t>
+      </w:r>
+      <w:proofErr w:type="spellEnd"/>
+      <w:r>
+        <w:rPr>
+          <w:rFonts w:ascii="Arial" w:hAnsi="Arial" w:cs="Arial"/>
+        </w:rPr>
+        <w:t xml:space="preserve"> 4</w:t>
       </w:r>
     </w:p>
     <w:p>
@@ -3024,45 +3020,53 @@
         <w:rPr>
           <w:rFonts w:ascii="Arial" w:hAnsi="Arial" w:cs="Arial"/>
         </w:rPr>
-        <w:t xml:space="preserve">Developed a responsive </w:t>
-      </w:r>
-      <w:r>
-        <w:rPr>
-          <w:rFonts w:ascii="Arial" w:hAnsi="Arial" w:cs="Arial"/>
-        </w:rPr>
-        <w:t xml:space="preserve">simple </w:t>
-      </w:r>
-      <w:r>
-        <w:rPr>
-          <w:rFonts w:ascii="Arial" w:hAnsi="Arial" w:cs="Arial"/>
-        </w:rPr>
-        <w:t>web application</w:t>
-      </w:r>
-      <w:r>
-        <w:rPr>
-          <w:rFonts w:ascii="Arial" w:hAnsi="Arial" w:cs="Arial"/>
-        </w:rPr>
-        <w:t xml:space="preserve"> with CSS Flexbox layout</w:t>
-      </w:r>
-      <w:r>
-        <w:rPr>
-          <w:rFonts w:ascii="Arial" w:hAnsi="Arial" w:cs="Arial"/>
-        </w:rPr>
-        <w:t xml:space="preserve"> using React and </w:t>
+        <w:t xml:space="preserve">Converted class-based components to function components using </w:t>
       </w:r>
       <w:proofErr w:type="spellStart"/>
       <w:r>
         <w:rPr>
           <w:rFonts w:ascii="Arial" w:hAnsi="Arial" w:cs="Arial"/>
         </w:rPr>
-        <w:t>BootStrap</w:t>
+        <w:t>useState</w:t>
       </w:r>
       <w:proofErr w:type="spellEnd"/>
       <w:r>
         <w:rPr>
           <w:rFonts w:ascii="Arial" w:hAnsi="Arial" w:cs="Arial"/>
         </w:rPr>
-        <w:t xml:space="preserve"> 4</w:t>
+        <w:t xml:space="preserve">, </w:t>
+      </w:r>
+      <w:proofErr w:type="spellStart"/>
+      <w:r>
+        <w:rPr>
+          <w:rFonts w:ascii="Arial" w:hAnsi="Arial" w:cs="Arial"/>
+        </w:rPr>
+        <w:t>useEffect</w:t>
+      </w:r>
+      <w:proofErr w:type="spellEnd"/>
+      <w:r>
+        <w:rPr>
+          <w:rFonts w:ascii="Arial" w:hAnsi="Arial" w:cs="Arial"/>
+        </w:rPr>
+        <w:t xml:space="preserve"> built-in </w:t>
+      </w:r>
+      <w:r>
+        <w:rPr>
+          <w:rFonts w:ascii="Arial" w:hAnsi="Arial" w:cs="Arial"/>
+        </w:rPr>
+        <w:t>h</w:t>
+      </w:r>
+      <w:r>
+        <w:rPr>
+          <w:rFonts w:ascii="Arial" w:hAnsi="Arial" w:cs="Arial"/>
+        </w:rPr>
+        <w:t>ooks</w:t>
+      </w:r>
+      <w:r>
+        <w:rPr>
+          <w:rFonts w:ascii="Arial" w:hAnsi="Arial" w:cs="Arial"/>
+        </w:rPr>
+        <w:t xml:space="preserve"> API in React</w:t>
       </w:r>
     </w:p>
     <w:p>
@@ -3086,53 +3090,49 @@
         <w:rPr>
           <w:rFonts w:ascii="Arial" w:hAnsi="Arial" w:cs="Arial"/>
         </w:rPr>
-        <w:t xml:space="preserve">Converted class-based components to function components using </w:t>
+        <w:t xml:space="preserve">Provided language-switched feature by adopting React built-in </w:t>
       </w:r>
       <w:proofErr w:type="spellStart"/>
       <w:r>
         <w:rPr>
           <w:rFonts w:ascii="Arial" w:hAnsi="Arial" w:cs="Arial"/>
         </w:rPr>
-        <w:t>useState</w:t>
+        <w:t>createContext</w:t>
       </w:r>
       <w:proofErr w:type="spellEnd"/>
       <w:r>
         <w:rPr>
           <w:rFonts w:ascii="Arial" w:hAnsi="Arial" w:cs="Arial"/>
         </w:rPr>
-        <w:t xml:space="preserve">, </w:t>
+        <w:t xml:space="preserve"> and </w:t>
       </w:r>
       <w:proofErr w:type="spellStart"/>
       <w:r>
         <w:rPr>
           <w:rFonts w:ascii="Arial" w:hAnsi="Arial" w:cs="Arial"/>
         </w:rPr>
-        <w:t>useEffect</w:t>
+        <w:t>useContext</w:t>
       </w:r>
       <w:proofErr w:type="spellEnd"/>
       <w:r>
         <w:rPr>
           <w:rFonts w:ascii="Arial" w:hAnsi="Arial" w:cs="Arial"/>
         </w:rPr>
-        <w:t xml:space="preserve"> built-in </w:t>
-      </w:r>
-      <w:r>
-        <w:rPr>
-          <w:rFonts w:ascii="Arial" w:hAnsi="Arial" w:cs="Arial"/>
-        </w:rPr>
-        <w:t>h</w:t>
-      </w:r>
-      <w:r>
-        <w:rPr>
-          <w:rFonts w:ascii="Arial" w:hAnsi="Arial" w:cs="Arial"/>
-        </w:rPr>
-        <w:t>ooks</w:t>
-      </w:r>
-      <w:r>
-        <w:rPr>
-          <w:rFonts w:ascii="Arial" w:hAnsi="Arial" w:cs="Arial"/>
-        </w:rPr>
-        <w:t xml:space="preserve"> API in React</w:t>
+        <w:t xml:space="preserve"> while managing state using </w:t>
+      </w:r>
+      <w:proofErr w:type="spellStart"/>
+      <w:r>
+        <w:rPr>
+          <w:rFonts w:ascii="Arial" w:hAnsi="Arial" w:cs="Arial"/>
+        </w:rPr>
+        <w:t>useReducer</w:t>
+      </w:r>
+      <w:proofErr w:type="spellEnd"/>
+      <w:r>
+        <w:rPr>
+          <w:rFonts w:ascii="Arial" w:hAnsi="Arial" w:cs="Arial"/>
+        </w:rPr>
+        <w:t xml:space="preserve"> hook API instead of Redux</w:t>
       </w:r>
     </w:p>
     <w:p>
@@ -3156,49 +3156,251 @@
         <w:rPr>
           <w:rFonts w:ascii="Arial" w:hAnsi="Arial" w:cs="Arial"/>
         </w:rPr>
-        <w:t xml:space="preserve">Provided language-switched feature by adopting React built-in </w:t>
-      </w:r>
-      <w:proofErr w:type="spellStart"/>
-      <w:r>
-        <w:rPr>
-          <w:rFonts w:ascii="Arial" w:hAnsi="Arial" w:cs="Arial"/>
-        </w:rPr>
-        <w:t>createContext</w:t>
-      </w:r>
-      <w:proofErr w:type="spellEnd"/>
-      <w:r>
-        <w:rPr>
-          <w:rFonts w:ascii="Arial" w:hAnsi="Arial" w:cs="Arial"/>
-        </w:rPr>
-        <w:t xml:space="preserve"> and </w:t>
-      </w:r>
-      <w:proofErr w:type="spellStart"/>
-      <w:r>
-        <w:rPr>
-          <w:rFonts w:ascii="Arial" w:hAnsi="Arial" w:cs="Arial"/>
-        </w:rPr>
-        <w:t>useContext</w:t>
-      </w:r>
-      <w:proofErr w:type="spellEnd"/>
-      <w:r>
-        <w:rPr>
-          <w:rFonts w:ascii="Arial" w:hAnsi="Arial" w:cs="Arial"/>
-        </w:rPr>
-        <w:t xml:space="preserve"> while managing state using </w:t>
-      </w:r>
-      <w:proofErr w:type="spellStart"/>
-      <w:r>
-        <w:rPr>
-          <w:rFonts w:ascii="Arial" w:hAnsi="Arial" w:cs="Arial"/>
-        </w:rPr>
-        <w:t>useReducer</w:t>
-      </w:r>
-      <w:proofErr w:type="spellEnd"/>
-      <w:r>
-        <w:rPr>
-          <w:rFonts w:ascii="Arial" w:hAnsi="Arial" w:cs="Arial"/>
-        </w:rPr>
-        <w:t xml:space="preserve"> hook API instead of Redux</w:t>
+        <w:t xml:space="preserve">Implemented the backend server and managed a small well-functioning database using </w:t>
+      </w:r>
+      <w:r>
+        <w:rPr>
+          <w:rFonts w:ascii="Arial" w:hAnsi="Arial" w:cs="Arial"/>
+        </w:rPr>
+        <w:t>e</w:t>
+      </w:r>
+      <w:r>
+        <w:rPr>
+          <w:rFonts w:ascii="Arial" w:hAnsi="Arial" w:cs="Arial"/>
+        </w:rPr>
+        <w:t xml:space="preserve">xpress, </w:t>
+      </w:r>
+      <w:r>
+        <w:rPr>
+          <w:rFonts w:ascii="Arial" w:hAnsi="Arial" w:cs="Arial"/>
+        </w:rPr>
+        <w:t>n</w:t>
+      </w:r>
+      <w:r>
+        <w:rPr>
+          <w:rFonts w:ascii="Arial" w:hAnsi="Arial" w:cs="Arial"/>
+        </w:rPr>
+        <w:t>ode.js and MySQL to store comments giving by readers who viewed the website</w:t>
+      </w:r>
+    </w:p>
+    <w:p>
+      <w:pPr>
+        <w:tabs>
+          <w:tab w:val="left" w:pos="490"/>
+          <w:tab w:val="left" w:pos="491"/>
+        </w:tabs>
+        <w:spacing w:line="320" w:lineRule="exact"/>
+        <w:rPr>
+          <w:rFonts w:ascii="Arial" w:hAnsi="Arial" w:cs="Arial"/>
+        </w:rPr>
+      </w:pPr>
+      <w:bookmarkStart w:id="0" w:name="_GoBack"/>
+      <w:bookmarkEnd w:id="0"/>
+    </w:p>
+    <w:p>
+      <w:pPr>
+        <w:kinsoku w:val="0"/>
+        <w:spacing w:line="320" w:lineRule="exact"/>
+        <w:ind w:right="255"/>
+        <w:rPr>
+          <w:rFonts w:ascii="Arial" w:hAnsi="Arial" w:cs="Arial"/>
+          <w:bCs/>
+          <w:i/>
+          <w:sz w:val="24"/>
+          <w:szCs w:val="24"/>
+        </w:rPr>
+      </w:pPr>
+      <w:r>
+        <w:rPr>
+          <w:rFonts w:ascii="Arial" w:hAnsi="Arial" w:cs="Arial"/>
+          <w:b/>
+          <w:i/>
+        </w:rPr>
+        <w:t xml:space="preserve">Front End Developer </w:t>
+      </w:r>
+      <w:r>
+        <w:rPr>
+          <w:rFonts w:ascii="Arial" w:eastAsia="宋体" w:hAnsi="Arial" w:cs="Arial" w:hint="eastAsia"/>
+          <w:b/>
+          <w:i/>
+          <w:lang w:eastAsia="zh-CN"/>
+        </w:rPr>
+        <w:t xml:space="preserve">/ </w:t>
+      </w:r>
+      <w:r>
+        <w:rPr>
+          <w:rFonts w:ascii="Arial" w:hAnsi="Arial" w:cs="Arial"/>
+          <w:b/>
+          <w:i/>
+        </w:rPr>
+        <w:t>Freelancer</w:t>
+      </w:r>
+      <w:r>
+        <w:rPr>
+          <w:rFonts w:ascii="Arial" w:hAnsi="Arial" w:cs="Arial"/>
+          <w:bCs/>
+          <w:iCs/>
+        </w:rPr>
+        <w:t xml:space="preserve">                                            </w:t>
+      </w:r>
+      <w:r>
+        <w:rPr>
+          <w:rFonts w:ascii="Arial" w:hAnsi="Arial" w:cs="Arial"/>
+          <w:bCs/>
+          <w:iCs/>
+        </w:rPr>
+        <w:t xml:space="preserve">                                    </w:t>
+      </w:r>
+      <w:r>
+        <w:rPr>
+          <w:rFonts w:ascii="Arial" w:hAnsi="Arial" w:cs="Arial"/>
+          <w:bCs/>
+          <w:iCs/>
+        </w:rPr>
+        <w:t>M</w:t>
+      </w:r>
+      <w:r>
+        <w:rPr>
+          <w:rFonts w:ascii="Arial" w:hAnsi="Arial" w:cs="Arial"/>
+          <w:bCs/>
+          <w:iCs/>
+        </w:rPr>
+        <w:t>arch</w:t>
+      </w:r>
+      <w:r>
+        <w:rPr>
+          <w:rFonts w:ascii="Arial" w:hAnsi="Arial" w:cs="Arial"/>
+          <w:bCs/>
+          <w:iCs/>
+        </w:rPr>
+        <w:t xml:space="preserve"> 20</w:t>
+      </w:r>
+      <w:r>
+        <w:rPr>
+          <w:rFonts w:ascii="Arial" w:hAnsi="Arial" w:cs="Arial"/>
+          <w:bCs/>
+          <w:iCs/>
+        </w:rPr>
+        <w:t>20</w:t>
+      </w:r>
+      <w:r>
+        <w:rPr>
+          <w:rFonts w:ascii="Arial" w:hAnsi="Arial" w:cs="Arial"/>
+          <w:bCs/>
+          <w:iCs/>
+        </w:rPr>
+        <w:t xml:space="preserve"> – Present </w:t>
+      </w:r>
+    </w:p>
+    <w:p>
+      <w:pPr>
+        <w:spacing w:before="77" w:line="320" w:lineRule="exact"/>
+        <w:ind w:right="255"/>
+        <w:rPr>
+          <w:rFonts w:ascii="Arial" w:hAnsi="Arial" w:cs="Arial"/>
+          <w:b/>
+          <w:iCs/>
+          <w:color w:val="76923C" w:themeColor="accent3" w:themeShade="BF"/>
+        </w:rPr>
+      </w:pPr>
+      <w:r>
+        <w:rPr>
+          <w:rFonts w:ascii="Arial" w:hAnsi="Arial" w:cs="Arial"/>
+          <w:b/>
+          <w:iCs/>
+          <w:color w:val="76923C" w:themeColor="accent3" w:themeShade="BF"/>
+        </w:rPr>
+        <w:t xml:space="preserve">Project: </w:t>
+      </w:r>
+      <w:r>
+        <w:rPr>
+          <w:rFonts w:ascii="Arial" w:hAnsi="Arial" w:cs="Arial"/>
+          <w:b/>
+          <w:iCs/>
+          <w:color w:val="76923C" w:themeColor="accent3" w:themeShade="BF"/>
+        </w:rPr>
+        <w:t>React Dashboard</w:t>
+      </w:r>
+      <w:r>
+        <w:rPr>
+          <w:rFonts w:ascii="Arial" w:hAnsi="Arial" w:cs="Arial"/>
+          <w:b/>
+          <w:iCs/>
+          <w:color w:val="76923C" w:themeColor="accent3" w:themeShade="BF"/>
+        </w:rPr>
+        <w:t xml:space="preserve"> </w:t>
+      </w:r>
+      <w:r>
+        <w:rPr>
+          <w:rFonts w:ascii="Arial" w:hAnsi="Arial" w:cs="Arial"/>
+          <w:b/>
+          <w:iCs/>
+          <w:color w:val="76923C" w:themeColor="accent3" w:themeShade="BF"/>
+        </w:rPr>
+        <w:t xml:space="preserve">App </w:t>
+      </w:r>
+      <w:r>
+        <w:rPr>
+          <w:rFonts w:ascii="Arial" w:hAnsi="Arial" w:cs="Arial"/>
+          <w:b/>
+          <w:iCs/>
+          <w:color w:val="76923C" w:themeColor="accent3" w:themeShade="BF"/>
+        </w:rPr>
+        <w:t>| Developer</w:t>
+      </w:r>
+      <w:r>
+        <w:rPr>
+          <w:rFonts w:ascii="Arial" w:hAnsi="Arial" w:cs="Arial"/>
+          <w:b/>
+          <w:iCs/>
+          <w:color w:val="76923C" w:themeColor="accent3" w:themeShade="BF"/>
+        </w:rPr>
+        <w:t xml:space="preserve"> </w:t>
+      </w:r>
+    </w:p>
+    <w:p>
+      <w:pPr>
+        <w:spacing w:before="77" w:line="320" w:lineRule="exact"/>
+        <w:ind w:right="255"/>
+        <w:rPr>
+          <w:rFonts w:ascii="Arial" w:hAnsi="Arial" w:cs="Arial"/>
+          <w:b/>
+          <w:iCs/>
+          <w:color w:val="76923C" w:themeColor="accent3" w:themeShade="BF"/>
+          <w:u w:val="single"/>
+          <w:lang w:eastAsia="zh-CN"/>
+        </w:rPr>
+      </w:pPr>
+      <w:r>
+        <w:rPr>
+          <w:rFonts w:ascii="Arial" w:hAnsi="Arial" w:cs="Arial"/>
+          <w:b/>
+          <w:iCs/>
+          <w:color w:val="76923C" w:themeColor="accent3" w:themeShade="BF"/>
+          <w:u w:val="single"/>
+        </w:rPr>
+        <w:t>(</w:t>
+      </w:r>
+      <w:hyperlink r:id="rId11" w:history="1">
+        <w:r>
+          <w:rPr>
+            <w:rStyle w:val="Hyperlink"/>
+            <w:rFonts w:ascii="Arial" w:hAnsi="Arial" w:cs="Arial"/>
+            <w:b/>
+            <w:iCs/>
+          </w:rPr>
+          <w:t>https://github.com/hereiskeith/React-dashboard</w:t>
+        </w:r>
+      </w:hyperlink>
+      <w:r>
+        <w:rPr>
+          <w:rFonts w:ascii="Arial" w:hAnsi="Arial" w:cs="Arial"/>
+          <w:b/>
+          <w:iCs/>
+          <w:color w:val="76923C" w:themeColor="accent3" w:themeShade="BF"/>
+          <w:u w:val="single"/>
+        </w:rPr>
+        <w:t>)</w:t>
       </w:r>
     </w:p>
     <w:p>
@@ -3222,8 +3424,144 @@
         <w:rPr>
           <w:rFonts w:ascii="Arial" w:hAnsi="Arial" w:cs="Arial"/>
         </w:rPr>
-        <w:t>Implemented the backend server and managed a small well-functioning database using Express, Node.js and MySQL to store comments giving by readers who viewed the website</w:t>
-      </w:r>
+        <w:t xml:space="preserve">Created a pixel-perfect match and fully-responsive website from the mockup design using CSS Grid, CSS Flexbox and SASS </w:t>
+      </w:r>
+    </w:p>
+    <w:p>
+      <w:pPr>
+        <w:pStyle w:val="ListParagraph"/>
+        <w:numPr>
+          <w:ilvl w:val="0"/>
+          <w:numId w:val="1"/>
+        </w:numPr>
+        <w:tabs>
+          <w:tab w:val="left" w:pos="490"/>
+          <w:tab w:val="left" w:pos="491"/>
+        </w:tabs>
+        <w:spacing w:line="320" w:lineRule="exact"/>
+        <w:ind w:left="490" w:hanging="361"/>
+        <w:rPr>
+          <w:rFonts w:ascii="Arial" w:hAnsi="Arial" w:cs="Arial"/>
+        </w:rPr>
+      </w:pPr>
+      <w:r>
+        <w:rPr>
+          <w:rFonts w:ascii="Arial" w:hAnsi="Arial" w:cs="Arial"/>
+        </w:rPr>
+        <w:t>Developed reusable functional UI components without the help of any CSS and UI frameworks.</w:t>
+      </w:r>
+    </w:p>
+    <w:p>
+      <w:pPr>
+        <w:pStyle w:val="ListParagraph"/>
+        <w:numPr>
+          <w:ilvl w:val="0"/>
+          <w:numId w:val="1"/>
+        </w:numPr>
+        <w:tabs>
+          <w:tab w:val="left" w:pos="490"/>
+          <w:tab w:val="left" w:pos="491"/>
+        </w:tabs>
+        <w:spacing w:line="320" w:lineRule="exact"/>
+        <w:ind w:left="490" w:hanging="361"/>
+        <w:rPr>
+          <w:rFonts w:ascii="Arial" w:hAnsi="Arial" w:cs="Arial"/>
+        </w:rPr>
+      </w:pPr>
+      <w:r>
+        <w:rPr>
+          <w:rFonts w:ascii="Arial" w:hAnsi="Arial" w:cs="Arial"/>
+        </w:rPr>
+        <w:t>Used React and Redux to build the user interface and manage state</w:t>
+      </w:r>
+    </w:p>
+    <w:p>
+      <w:pPr>
+        <w:pStyle w:val="ListParagraph"/>
+        <w:numPr>
+          <w:ilvl w:val="0"/>
+          <w:numId w:val="1"/>
+        </w:numPr>
+        <w:tabs>
+          <w:tab w:val="left" w:pos="490"/>
+          <w:tab w:val="left" w:pos="491"/>
+        </w:tabs>
+        <w:spacing w:line="320" w:lineRule="exact"/>
+        <w:ind w:left="490" w:hanging="361"/>
+        <w:rPr>
+          <w:rFonts w:ascii="Arial" w:hAnsi="Arial" w:cs="Arial"/>
+        </w:rPr>
+      </w:pPr>
+      <w:r>
+        <w:rPr>
+          <w:rFonts w:ascii="Arial" w:hAnsi="Arial" w:cs="Arial"/>
+        </w:rPr>
+        <w:t xml:space="preserve">Adopted </w:t>
+      </w:r>
+      <w:proofErr w:type="spellStart"/>
+      <w:r>
+        <w:rPr>
+          <w:rFonts w:ascii="Arial" w:hAnsi="Arial" w:cs="Arial"/>
+        </w:rPr>
+        <w:t>Highcharts</w:t>
+      </w:r>
+      <w:proofErr w:type="spellEnd"/>
+      <w:r>
+        <w:rPr>
+          <w:rFonts w:ascii="Arial" w:hAnsi="Arial" w:cs="Arial"/>
+        </w:rPr>
+        <w:t xml:space="preserve"> &amp; react-</w:t>
+      </w:r>
+      <w:proofErr w:type="spellStart"/>
+      <w:r>
+        <w:rPr>
+          <w:rFonts w:ascii="Arial" w:hAnsi="Arial" w:cs="Arial"/>
+        </w:rPr>
+        <w:t>highcharts</w:t>
+      </w:r>
+      <w:proofErr w:type="spellEnd"/>
+      <w:r>
+        <w:rPr>
+          <w:rFonts w:ascii="Arial" w:hAnsi="Arial" w:cs="Arial"/>
+        </w:rPr>
+        <w:t xml:space="preserve"> to display charts for data fetched from open API</w:t>
+      </w:r>
+    </w:p>
+    <w:p>
+      <w:pPr>
+        <w:pStyle w:val="ListParagraph"/>
+        <w:numPr>
+          <w:ilvl w:val="0"/>
+          <w:numId w:val="1"/>
+        </w:numPr>
+        <w:tabs>
+          <w:tab w:val="left" w:pos="490"/>
+          <w:tab w:val="left" w:pos="491"/>
+        </w:tabs>
+        <w:spacing w:line="320" w:lineRule="exact"/>
+        <w:ind w:left="490" w:hanging="361"/>
+        <w:rPr>
+          <w:rFonts w:ascii="Arial" w:hAnsi="Arial" w:cs="Arial"/>
+        </w:rPr>
+      </w:pPr>
+      <w:r>
+        <w:rPr>
+          <w:rFonts w:ascii="Arial" w:hAnsi="Arial" w:cs="Arial"/>
+        </w:rPr>
+        <w:t>Deployed and built the website on the cloud through Heroku</w:t>
+      </w:r>
+    </w:p>
+    <w:p>
+      <w:pPr>
+        <w:tabs>
+          <w:tab w:val="left" w:pos="490"/>
+          <w:tab w:val="left" w:pos="491"/>
+        </w:tabs>
+        <w:spacing w:line="320" w:lineRule="exact"/>
+        <w:rPr>
+          <w:rFonts w:ascii="Arial" w:hAnsi="Arial" w:cs="Arial"/>
+        </w:rPr>
+      </w:pPr>
     </w:p>
     <w:p>
       <w:pPr>
@@ -3511,17 +3849,7 @@
           <w:b/>
           <w:i/>
         </w:rPr>
-        <w:t>sta</w:t>
-      </w:r>
-      <w:bookmarkStart w:id="0" w:name="_GoBack"/>
-      <w:bookmarkEnd w:id="0"/>
-      <w:r>
-        <w:rPr>
-          <w:rFonts w:ascii="Arial" w:hAnsi="Arial" w:cs="Arial"/>
-          <w:b/>
-          <w:i/>
-        </w:rPr>
-        <w:t>ck Web Development</w:t>
+        <w:t>stack Web Development</w:t>
       </w:r>
       <w:r>
         <w:rPr>
@@ -3582,7 +3910,7 @@
     </w:p>
     <w:p>
       <w:pPr>
-        <w:spacing w:line="320" w:lineRule="exact"/>
+        <w:spacing w:after="120" w:line="320" w:lineRule="exact"/>
         <w:ind w:right="255"/>
         <w:rPr>
           <w:rFonts w:ascii="Arial" w:hAnsi="Arial" w:cs="Arial"/>
@@ -3613,7 +3941,23 @@
             <w:bCs/>
             <w:i/>
           </w:rPr>
-          <w:t xml:space="preserve">                                                                            </w:t>
+          <w:t>, E-learning</w:t>
+        </w:r>
+        <w:r>
+          <w:rPr>
+            <w:rFonts w:ascii="Arial" w:hAnsi="Arial" w:cs="Arial"/>
+            <w:bCs/>
+            <w:i/>
+          </w:rPr>
+          <w:t xml:space="preserve">        </w:t>
+        </w:r>
+        <w:r>
+          <w:rPr>
+            <w:rFonts w:ascii="Arial" w:hAnsi="Arial" w:cs="Arial"/>
+            <w:bCs/>
+            <w:i/>
+          </w:rPr>
+          <w:t xml:space="preserve">                                                                    </w:t>
         </w:r>
       </w:hyperlink>
     </w:p>
@@ -3704,7 +4048,7 @@
     </w:p>
     <w:p>
       <w:pPr>
-        <w:spacing w:line="320" w:lineRule="exact"/>
+        <w:spacing w:after="120" w:line="320" w:lineRule="exact"/>
         <w:ind w:right="255"/>
         <w:rPr>
           <w:rFonts w:ascii="Arial" w:hAnsi="Arial" w:cs="Arial"/>
@@ -4377,7 +4721,7 @@
     <w:name w:val="Normal"/>
     <w:uiPriority w:val="1"/>
     <w:qFormat/>
-    <w:rsid w:val="00001FE6"/>
+    <w:rsid w:val="005D05A5"/>
     <w:pPr>
       <w:widowControl w:val="0"/>
       <w:autoSpaceDE w:val="0"/>

</xml_diff>